<commit_message>
Update : binary files
</commit_message>
<xml_diff>
--- a/12. Exam practice/Java DB Spring Data Regular Exam - 2 April 2022/Real Estate Agency_Problem Description.docx
+++ b/12. Exam practice/Java DB Spring Data Regular Exam - 2 April 2022/Real Estate Agency_Problem Description.docx
@@ -1,10 +1,10 @@
 
 <file path=word/document.xml><?xml version="1.0" encoding="utf-8"?>
-<w:document xmlns:wpc="http://schemas.microsoft.com/office/word/2010/wordprocessingCanvas" xmlns:cx="http://schemas.microsoft.com/office/drawing/2014/chartex" xmlns:cx1="http://schemas.microsoft.com/office/drawing/2015/9/8/chartex" xmlns:cx2="http://schemas.microsoft.com/office/drawing/2015/10/21/chartex" xmlns:cx3="http://schemas.microsoft.com/office/drawing/2016/5/9/chartex" xmlns:cx4="http://schemas.microsoft.com/office/drawing/2016/5/10/chartex" xmlns:cx5="http://schemas.microsoft.com/office/drawing/2016/5/11/chartex" xmlns:cx6="http://schemas.microsoft.com/office/drawing/2016/5/12/chartex" xmlns:cx7="http://schemas.microsoft.com/office/drawing/2016/5/13/chartex" xmlns:cx8="http://schemas.microsoft.com/office/drawing/2016/5/14/chartex" xmlns:mc="http://schemas.openxmlformats.org/markup-compatibility/2006" xmlns:aink="http://schemas.microsoft.com/office/drawing/2016/ink" xmlns:am3d="http://schemas.microsoft.com/office/drawing/2017/model3d" xmlns:o="urn:schemas-microsoft-com:office:office" xmlns:oel="http://schemas.microsoft.com/office/2019/extlst" xmlns:r="http://schemas.openxmlformats.org/officeDocument/2006/relationships" xmlns:m="http://schemas.openxmlformats.org/officeDocument/2006/math" xmlns:v="urn:schemas-microsoft-com:vml" xmlns:wp14="http://schemas.microsoft.com/office/word/2010/wordprocessingDrawing" xmlns:wp="http://schemas.openxmlformats.org/drawingml/2006/wordprocessingDrawing" xmlns:w10="urn:schemas-microsoft-com:office:word" xmlns:w="http://schemas.openxmlformats.org/wordprocessingml/2006/main" xmlns:w14="http://schemas.microsoft.com/office/word/2010/wordml" xmlns:w15="http://schemas.microsoft.com/office/word/2012/wordml" xmlns:w16cex="http://schemas.microsoft.com/office/word/2018/wordml/cex" xmlns:w16cid="http://schemas.microsoft.com/office/word/2016/wordml/cid" xmlns:w16="http://schemas.microsoft.com/office/word/2018/wordml" xmlns:w16sdtdh="http://schemas.microsoft.com/office/word/2020/wordml/sdtdatahash" xmlns:w16se="http://schemas.microsoft.com/office/word/2015/wordml/symex" xmlns:wpg="http://schemas.microsoft.com/office/word/2010/wordprocessingGroup" xmlns:wpi="http://schemas.microsoft.com/office/word/2010/wordprocessingInk" xmlns:wne="http://schemas.microsoft.com/office/word/2006/wordml" xmlns:wps="http://schemas.microsoft.com/office/word/2010/wordprocessingShape" mc:Ignorable="w14 w15 w16se w16cid w16 w16cex w16sdtdh wp14">
+<w:document xmlns:wpc="http://schemas.microsoft.com/office/word/2010/wordprocessingCanvas" xmlns:cx="http://schemas.microsoft.com/office/drawing/2014/chartex" xmlns:cx1="http://schemas.microsoft.com/office/drawing/2015/9/8/chartex" xmlns:cx2="http://schemas.microsoft.com/office/drawing/2015/10/21/chartex" xmlns:cx3="http://schemas.microsoft.com/office/drawing/2016/5/9/chartex" xmlns:cx4="http://schemas.microsoft.com/office/drawing/2016/5/10/chartex" xmlns:cx5="http://schemas.microsoft.com/office/drawing/2016/5/11/chartex" xmlns:cx6="http://schemas.microsoft.com/office/drawing/2016/5/12/chartex" xmlns:cx7="http://schemas.microsoft.com/office/drawing/2016/5/13/chartex" xmlns:cx8="http://schemas.microsoft.com/office/drawing/2016/5/14/chartex" xmlns:mc="http://schemas.openxmlformats.org/markup-compatibility/2006" xmlns:aink="http://schemas.microsoft.com/office/drawing/2016/ink" xmlns:am3d="http://schemas.microsoft.com/office/drawing/2017/model3d" xmlns:o="urn:schemas-microsoft-com:office:office" xmlns:oel="http://schemas.microsoft.com/office/2019/extlst" xmlns:r="http://schemas.openxmlformats.org/officeDocument/2006/relationships" xmlns:m="http://schemas.openxmlformats.org/officeDocument/2006/math" xmlns:v="urn:schemas-microsoft-com:vml" xmlns:wp14="http://schemas.microsoft.com/office/word/2010/wordprocessingDrawing" xmlns:wp="http://schemas.openxmlformats.org/drawingml/2006/wordprocessingDrawing" xmlns:w10="urn:schemas-microsoft-com:office:word" xmlns:w="http://schemas.openxmlformats.org/wordprocessingml/2006/main" xmlns:w14="http://schemas.microsoft.com/office/word/2010/wordml" xmlns:w15="http://schemas.microsoft.com/office/word/2012/wordml" xmlns:w16cex="http://schemas.microsoft.com/office/word/2018/wordml/cex" xmlns:w16cid="http://schemas.microsoft.com/office/word/2016/wordml/cid" xmlns:w16="http://schemas.microsoft.com/office/word/2018/wordml" xmlns:w16du="http://schemas.microsoft.com/office/word/2023/wordml/word16du" xmlns:w16sdtdh="http://schemas.microsoft.com/office/word/2020/wordml/sdtdatahash" xmlns:w16se="http://schemas.microsoft.com/office/word/2015/wordml/symex" xmlns:wpg="http://schemas.microsoft.com/office/word/2010/wordprocessingGroup" xmlns:wpi="http://schemas.microsoft.com/office/word/2010/wordprocessingInk" xmlns:wne="http://schemas.microsoft.com/office/word/2006/wordml" xmlns:wps="http://schemas.microsoft.com/office/word/2010/wordprocessingShape" mc:Ignorable="w14 w15 w16se w16cid w16 w16cex w16sdtdh w16du wp14">
   <w:body>
     <w:p>
       <w:pPr>
-        <w:pStyle w:val="1"/>
+        <w:pStyle w:val="Heading1"/>
         <w:jc w:val="center"/>
         <w:rPr>
           <w:sz w:val="44"/>
@@ -22,7 +22,7 @@
     </w:p>
     <w:p>
       <w:pPr>
-        <w:pStyle w:val="1"/>
+        <w:pStyle w:val="Heading1"/>
         <w:jc w:val="center"/>
         <w:rPr>
           <w:sz w:val="44"/>
@@ -46,29 +46,13 @@
         </w:rPr>
       </w:pPr>
       <w:r>
-        <w:t xml:space="preserve">Find the best home, investment or commercial property or speak to our estate agents today. Here you will find a large selection of the best apartments, </w:t>
-      </w:r>
-      <w:proofErr w:type="gramStart"/>
-      <w:r>
-        <w:t>houses</w:t>
-      </w:r>
-      <w:proofErr w:type="gramEnd"/>
-      <w:r>
-        <w:t xml:space="preserve"> or garages and of course, they will all be at </w:t>
+        <w:t xml:space="preserve">Find the best home, investment or commercial property or speak to our estate agents today. Here you will find a large selection of the best apartments, houses or garages and of course, they will all be at </w:t>
       </w:r>
       <w:r>
         <w:t xml:space="preserve">the </w:t>
       </w:r>
       <w:r>
-        <w:t xml:space="preserve">best prices. To offer a better experience to its customers, the agency urgently needs a good enough application that collects all the information about all available estates and can, with one click, dig through the sorted best offers. The real estate agency owner has turned to </w:t>
-      </w:r>
-      <w:proofErr w:type="spellStart"/>
-      <w:r>
-        <w:t>SoftUni</w:t>
-      </w:r>
-      <w:proofErr w:type="spellEnd"/>
-      <w:r>
-        <w:t xml:space="preserve"> for help. Now a small team led by you must take on this task</w:t>
+        <w:t>best prices. To offer a better experience to its customers, the agency urgently needs a good enough application that collects all the information about all available estates and can, with one click, dig through the sorted best offers. The real estate agency owner has turned to SoftUni for help. Now a small team led by you must take on this task</w:t>
       </w:r>
       <w:r>
         <w:rPr>
@@ -79,7 +63,7 @@
     </w:p>
     <w:p>
       <w:pPr>
-        <w:pStyle w:val="2"/>
+        <w:pStyle w:val="Heading2"/>
         <w:numPr>
           <w:ilvl w:val="0"/>
           <w:numId w:val="8"/>
@@ -161,7 +145,7 @@
     </w:p>
     <w:p>
       <w:pPr>
-        <w:pStyle w:val="a7"/>
+        <w:pStyle w:val="ListParagraph"/>
         <w:numPr>
           <w:ilvl w:val="0"/>
           <w:numId w:val="48"/>
@@ -187,7 +171,7 @@
           <w:noProof/>
         </w:rPr>
         <w:drawing>
-          <wp:inline distT="0" distB="0" distL="0" distR="0" wp14:anchorId="56EF8950" wp14:editId="6B7C06ED">
+          <wp:inline distT="0" distB="0" distL="0" distR="0" wp14:anchorId="56EF8950" wp14:editId="50E1FBCF">
             <wp:extent cx="6626225" cy="3727450"/>
             <wp:effectExtent l="0" t="0" r="3175" b="6350"/>
             <wp:docPr id="1" name="Picture 1"/>
@@ -238,7 +222,7 @@
     </w:p>
     <w:p>
       <w:pPr>
-        <w:pStyle w:val="a7"/>
+        <w:pStyle w:val="ListParagraph"/>
         <w:numPr>
           <w:ilvl w:val="0"/>
           <w:numId w:val="48"/>
@@ -277,7 +261,7 @@
           <w:noProof/>
         </w:rPr>
         <w:drawing>
-          <wp:inline distT="0" distB="0" distL="0" distR="0" wp14:anchorId="4FF13E00" wp14:editId="72ACD533">
+          <wp:inline distT="0" distB="0" distL="0" distR="0" wp14:anchorId="4FF13E00" wp14:editId="3C0CC4AD">
             <wp:extent cx="6626225" cy="3727450"/>
             <wp:effectExtent l="0" t="0" r="3175" b="6350"/>
             <wp:docPr id="2" name="Picture 2"/>
@@ -328,7 +312,7 @@
     </w:p>
     <w:p>
       <w:pPr>
-        <w:pStyle w:val="a7"/>
+        <w:pStyle w:val="ListParagraph"/>
         <w:numPr>
           <w:ilvl w:val="0"/>
           <w:numId w:val="48"/>
@@ -354,7 +338,7 @@
           <w:noProof/>
         </w:rPr>
         <w:drawing>
-          <wp:inline distT="0" distB="0" distL="0" distR="0" wp14:anchorId="0E20F246" wp14:editId="70FE9BD3">
+          <wp:inline distT="0" distB="0" distL="0" distR="0" wp14:anchorId="0E20F246" wp14:editId="530D308F">
             <wp:extent cx="6626225" cy="3727450"/>
             <wp:effectExtent l="0" t="0" r="3175" b="6350"/>
             <wp:docPr id="9" name="Picture 9"/>
@@ -405,7 +389,7 @@
     </w:p>
     <w:p>
       <w:pPr>
-        <w:pStyle w:val="a7"/>
+        <w:pStyle w:val="ListParagraph"/>
         <w:numPr>
           <w:ilvl w:val="0"/>
           <w:numId w:val="48"/>
@@ -438,7 +422,7 @@
         </w:rPr>
         <w:lastRenderedPageBreak/>
         <w:drawing>
-          <wp:inline distT="0" distB="0" distL="0" distR="0" wp14:anchorId="43F2912D" wp14:editId="432802C2">
+          <wp:inline distT="0" distB="0" distL="0" distR="0" wp14:anchorId="43F2912D" wp14:editId="5BF14C69">
             <wp:extent cx="6626225" cy="3727450"/>
             <wp:effectExtent l="0" t="0" r="3175" b="6350"/>
             <wp:docPr id="14" name="Picture 14"/>
@@ -489,7 +473,7 @@
     </w:p>
     <w:p>
       <w:pPr>
-        <w:pStyle w:val="a7"/>
+        <w:pStyle w:val="ListParagraph"/>
         <w:numPr>
           <w:ilvl w:val="0"/>
           <w:numId w:val="48"/>
@@ -521,7 +505,7 @@
           <w:noProof/>
         </w:rPr>
         <w:drawing>
-          <wp:inline distT="0" distB="0" distL="0" distR="0" wp14:anchorId="1D3803F1" wp14:editId="39C7DAF7">
+          <wp:inline distT="0" distB="0" distL="0" distR="0" wp14:anchorId="1D3803F1" wp14:editId="369A63BE">
             <wp:extent cx="6626225" cy="3727450"/>
             <wp:effectExtent l="0" t="0" r="3175" b="6350"/>
             <wp:docPr id="15" name="Picture 15"/>
@@ -572,7 +556,7 @@
     </w:p>
     <w:p>
       <w:pPr>
-        <w:pStyle w:val="a7"/>
+        <w:pStyle w:val="ListParagraph"/>
         <w:numPr>
           <w:ilvl w:val="0"/>
           <w:numId w:val="48"/>
@@ -662,7 +646,7 @@
     </w:p>
     <w:p>
       <w:pPr>
-        <w:pStyle w:val="a7"/>
+        <w:pStyle w:val="ListParagraph"/>
         <w:numPr>
           <w:ilvl w:val="0"/>
           <w:numId w:val="48"/>
@@ -693,7 +677,7 @@
           <w:noProof/>
         </w:rPr>
         <w:drawing>
-          <wp:inline distT="0" distB="0" distL="0" distR="0" wp14:anchorId="5C8C6791" wp14:editId="31E859C0">
+          <wp:inline distT="0" distB="0" distL="0" distR="0" wp14:anchorId="5C8C6791" wp14:editId="4BF5FA91">
             <wp:extent cx="6626225" cy="3727450"/>
             <wp:effectExtent l="0" t="0" r="3175" b="6350"/>
             <wp:docPr id="19" name="Picture 19"/>
@@ -744,7 +728,7 @@
     </w:p>
     <w:p>
       <w:pPr>
-        <w:pStyle w:val="a7"/>
+        <w:pStyle w:val="ListParagraph"/>
         <w:numPr>
           <w:ilvl w:val="0"/>
           <w:numId w:val="48"/>
@@ -777,7 +761,7 @@
         </w:rPr>
         <w:lastRenderedPageBreak/>
         <w:drawing>
-          <wp:inline distT="0" distB="0" distL="0" distR="0" wp14:anchorId="1B39779E" wp14:editId="531A457B">
+          <wp:inline distT="0" distB="0" distL="0" distR="0" wp14:anchorId="1B39779E" wp14:editId="05A2A739">
             <wp:extent cx="6626225" cy="3727450"/>
             <wp:effectExtent l="0" t="0" r="3175" b="6350"/>
             <wp:docPr id="20" name="Picture 20"/>
@@ -828,7 +812,7 @@
     </w:p>
     <w:p>
       <w:pPr>
-        <w:pStyle w:val="a7"/>
+        <w:pStyle w:val="ListParagraph"/>
         <w:numPr>
           <w:ilvl w:val="0"/>
           <w:numId w:val="48"/>
@@ -859,7 +843,7 @@
           <w:noProof/>
         </w:rPr>
         <w:drawing>
-          <wp:inline distT="0" distB="0" distL="0" distR="0" wp14:anchorId="2595B39C" wp14:editId="64420081">
+          <wp:inline distT="0" distB="0" distL="0" distR="0" wp14:anchorId="2595B39C" wp14:editId="7C9F4839">
             <wp:extent cx="6626225" cy="3727450"/>
             <wp:effectExtent l="0" t="0" r="3175" b="6350"/>
             <wp:docPr id="21" name="Picture 21"/>
@@ -910,7 +894,7 @@
     </w:p>
     <w:p>
       <w:pPr>
-        <w:pStyle w:val="a7"/>
+        <w:pStyle w:val="ListParagraph"/>
         <w:numPr>
           <w:ilvl w:val="0"/>
           <w:numId w:val="48"/>
@@ -937,7 +921,7 @@
         </w:rPr>
         <w:lastRenderedPageBreak/>
         <w:drawing>
-          <wp:inline distT="0" distB="0" distL="0" distR="0" wp14:anchorId="1EDE8BE8" wp14:editId="4652743C">
+          <wp:inline distT="0" distB="0" distL="0" distR="0" wp14:anchorId="1EDE8BE8" wp14:editId="73BEDFDE">
             <wp:extent cx="6626225" cy="3727450"/>
             <wp:effectExtent l="0" t="0" r="3175" b="6350"/>
             <wp:docPr id="22" name="Picture 22"/>
@@ -988,7 +972,7 @@
     </w:p>
     <w:p>
       <w:pPr>
-        <w:pStyle w:val="a7"/>
+        <w:pStyle w:val="ListParagraph"/>
         <w:numPr>
           <w:ilvl w:val="0"/>
           <w:numId w:val="48"/>
@@ -1008,15 +992,7 @@
         <w:t xml:space="preserve"> </w:t>
       </w:r>
       <w:r>
-        <w:t xml:space="preserve">for </w:t>
-      </w:r>
-      <w:proofErr w:type="spellStart"/>
-      <w:r>
-        <w:t>three_rooms</w:t>
-      </w:r>
-      <w:proofErr w:type="spellEnd"/>
-      <w:r>
-        <w:t xml:space="preserve"> apartments</w:t>
+        <w:t>for three_rooms apartments</w:t>
       </w:r>
       <w:r>
         <w:t>:</w:t>
@@ -1034,7 +1010,7 @@
           <w:noProof/>
         </w:rPr>
         <w:drawing>
-          <wp:inline distT="0" distB="0" distL="0" distR="0" wp14:anchorId="4B0AD73C" wp14:editId="582CB617">
+          <wp:inline distT="0" distB="0" distL="0" distR="0" wp14:anchorId="4B0AD73C" wp14:editId="1F49F814">
             <wp:extent cx="6626225" cy="3727450"/>
             <wp:effectExtent l="0" t="0" r="3175" b="6350"/>
             <wp:docPr id="23" name="Picture 23"/>
@@ -1085,7 +1061,7 @@
     </w:p>
     <w:p>
       <w:pPr>
-        <w:pStyle w:val="2"/>
+        <w:pStyle w:val="Heading2"/>
         <w:numPr>
           <w:ilvl w:val="0"/>
           <w:numId w:val="8"/>
@@ -1164,7 +1140,6 @@
       <w:r>
         <w:t xml:space="preserve"> with which you will </w:t>
       </w:r>
-      <w:proofErr w:type="spellStart"/>
       <w:r>
         <w:rPr>
           <w:b/>
@@ -1172,7 +1147,6 @@
         </w:rPr>
         <w:t>seed</w:t>
       </w:r>
-      <w:proofErr w:type="spellEnd"/>
       <w:r>
         <w:t xml:space="preserve"> the </w:t>
       </w:r>
@@ -1189,7 +1163,7 @@
     </w:p>
     <w:p>
       <w:pPr>
-        <w:pStyle w:val="2"/>
+        <w:pStyle w:val="Heading2"/>
         <w:numPr>
           <w:ilvl w:val="0"/>
           <w:numId w:val="8"/>
@@ -1269,7 +1243,7 @@
     </w:p>
     <w:p>
       <w:pPr>
-        <w:pStyle w:val="3"/>
+        <w:pStyle w:val="Heading3"/>
       </w:pPr>
       <w:r>
         <w:t>Town</w:t>
@@ -1277,7 +1251,7 @@
     </w:p>
     <w:p>
       <w:pPr>
-        <w:pStyle w:val="a7"/>
+        <w:pStyle w:val="ListParagraph"/>
         <w:numPr>
           <w:ilvl w:val="0"/>
           <w:numId w:val="23"/>
@@ -1320,7 +1294,7 @@
     </w:p>
     <w:p>
       <w:pPr>
-        <w:pStyle w:val="a7"/>
+        <w:pStyle w:val="ListParagraph"/>
         <w:numPr>
           <w:ilvl w:val="0"/>
           <w:numId w:val="23"/>
@@ -1402,7 +1376,7 @@
     </w:p>
     <w:p>
       <w:pPr>
-        <w:pStyle w:val="a7"/>
+        <w:pStyle w:val="ListParagraph"/>
         <w:numPr>
           <w:ilvl w:val="0"/>
           <w:numId w:val="23"/>
@@ -1466,7 +1440,7 @@
     </w:p>
     <w:p>
       <w:pPr>
-        <w:pStyle w:val="3"/>
+        <w:pStyle w:val="Heading3"/>
       </w:pPr>
       <w:r>
         <w:t>Agent</w:t>
@@ -1474,7 +1448,7 @@
     </w:p>
     <w:p>
       <w:pPr>
-        <w:pStyle w:val="a7"/>
+        <w:pStyle w:val="ListParagraph"/>
         <w:numPr>
           <w:ilvl w:val="0"/>
           <w:numId w:val="43"/>
@@ -1517,7 +1491,7 @@
     </w:p>
     <w:p>
       <w:pPr>
-        <w:pStyle w:val="a7"/>
+        <w:pStyle w:val="ListParagraph"/>
         <w:numPr>
           <w:ilvl w:val="0"/>
           <w:numId w:val="23"/>
@@ -1603,7 +1577,7 @@
     </w:p>
     <w:p>
       <w:pPr>
-        <w:pStyle w:val="a7"/>
+        <w:pStyle w:val="ListParagraph"/>
         <w:numPr>
           <w:ilvl w:val="0"/>
           <w:numId w:val="23"/>
@@ -1661,7 +1635,7 @@
     </w:p>
     <w:p>
       <w:pPr>
-        <w:pStyle w:val="a7"/>
+        <w:pStyle w:val="ListParagraph"/>
         <w:numPr>
           <w:ilvl w:val="0"/>
           <w:numId w:val="23"/>
@@ -1787,7 +1761,7 @@
     </w:p>
     <w:p>
       <w:pPr>
-        <w:pStyle w:val="a7"/>
+        <w:pStyle w:val="ListParagraph"/>
         <w:numPr>
           <w:ilvl w:val="0"/>
           <w:numId w:val="23"/>
@@ -1847,7 +1821,7 @@
     </w:p>
     <w:p>
       <w:pPr>
-        <w:pStyle w:val="3"/>
+        <w:pStyle w:val="Heading3"/>
       </w:pPr>
       <w:r>
         <w:t>Apartment</w:t>
@@ -1855,7 +1829,7 @@
     </w:p>
     <w:p>
       <w:pPr>
-        <w:pStyle w:val="a7"/>
+        <w:pStyle w:val="ListParagraph"/>
         <w:numPr>
           <w:ilvl w:val="0"/>
           <w:numId w:val="43"/>
@@ -1898,7 +1872,7 @@
     </w:p>
     <w:p>
       <w:pPr>
-        <w:pStyle w:val="a7"/>
+        <w:pStyle w:val="ListParagraph"/>
         <w:numPr>
           <w:ilvl w:val="0"/>
           <w:numId w:val="27"/>
@@ -1924,7 +1898,6 @@
       <w:r>
         <w:t xml:space="preserve">the enumeration, one of the following – </w:t>
       </w:r>
-      <w:proofErr w:type="spellStart"/>
       <w:r>
         <w:rPr>
           <w:b/>
@@ -1932,7 +1905,6 @@
         </w:rPr>
         <w:t>two_rooms</w:t>
       </w:r>
-      <w:proofErr w:type="spellEnd"/>
       <w:r>
         <w:rPr>
           <w:b/>
@@ -1945,33 +1917,8 @@
           <w:b/>
           <w:bCs/>
         </w:rPr>
-        <w:t xml:space="preserve"> </w:t>
-      </w:r>
-      <w:proofErr w:type="spellStart"/>
-      <w:r>
-        <w:rPr>
-          <w:b/>
-          <w:bCs/>
-        </w:rPr>
-        <w:t>three_rooms</w:t>
-      </w:r>
-      <w:proofErr w:type="spellEnd"/>
-      <w:r>
-        <w:rPr>
-          <w:b/>
-          <w:bCs/>
-        </w:rPr>
-        <w:t xml:space="preserve">, </w:t>
-      </w:r>
-      <w:proofErr w:type="spellStart"/>
-      <w:r>
-        <w:rPr>
-          <w:b/>
-          <w:bCs/>
-        </w:rPr>
-        <w:t>four_rooms</w:t>
-      </w:r>
-      <w:proofErr w:type="spellEnd"/>
+        <w:t xml:space="preserve"> three_rooms, four_rooms</w:t>
+      </w:r>
       <w:r>
         <w:rPr>
           <w:b/>
@@ -1982,7 +1929,7 @@
     </w:p>
     <w:p>
       <w:pPr>
-        <w:pStyle w:val="a7"/>
+        <w:pStyle w:val="ListParagraph"/>
         <w:numPr>
           <w:ilvl w:val="0"/>
           <w:numId w:val="27"/>
@@ -2043,7 +1990,7 @@
     </w:p>
     <w:p>
       <w:pPr>
-        <w:pStyle w:val="a7"/>
+        <w:pStyle w:val="ListParagraph"/>
         <w:numPr>
           <w:ilvl w:val="0"/>
           <w:numId w:val="27"/>
@@ -2103,7 +2050,7 @@
     </w:p>
     <w:p>
       <w:pPr>
-        <w:pStyle w:val="3"/>
+        <w:pStyle w:val="Heading3"/>
       </w:pPr>
       <w:r>
         <w:t>Offer</w:t>
@@ -2114,7 +2061,7 @@
     </w:p>
     <w:p>
       <w:pPr>
-        <w:pStyle w:val="a7"/>
+        <w:pStyle w:val="ListParagraph"/>
         <w:numPr>
           <w:ilvl w:val="0"/>
           <w:numId w:val="43"/>
@@ -2157,7 +2104,7 @@
     </w:p>
     <w:p>
       <w:pPr>
-        <w:pStyle w:val="a7"/>
+        <w:pStyle w:val="ListParagraph"/>
         <w:numPr>
           <w:ilvl w:val="0"/>
           <w:numId w:val="27"/>
@@ -2189,7 +2136,7 @@
     </w:p>
     <w:p>
       <w:pPr>
-        <w:pStyle w:val="a7"/>
+        <w:pStyle w:val="ListParagraph"/>
         <w:numPr>
           <w:ilvl w:val="0"/>
           <w:numId w:val="27"/>
@@ -2238,7 +2185,7 @@
     </w:p>
     <w:p>
       <w:pPr>
-        <w:pStyle w:val="a7"/>
+        <w:pStyle w:val="ListParagraph"/>
         <w:numPr>
           <w:ilvl w:val="0"/>
           <w:numId w:val="27"/>
@@ -2316,7 +2263,7 @@
     </w:p>
     <w:p>
       <w:pPr>
-        <w:pStyle w:val="a7"/>
+        <w:pStyle w:val="ListParagraph"/>
         <w:numPr>
           <w:ilvl w:val="0"/>
           <w:numId w:val="27"/>
@@ -2362,7 +2309,7 @@
     </w:p>
     <w:p>
       <w:pPr>
-        <w:pStyle w:val="4"/>
+        <w:pStyle w:val="Heading4"/>
       </w:pPr>
       <w:r>
         <w:t>Relationships</w:t>
@@ -2565,7 +2512,7 @@
     </w:p>
     <w:p>
       <w:pPr>
-        <w:pStyle w:val="4"/>
+        <w:pStyle w:val="Heading4"/>
       </w:pPr>
       <w:r>
         <w:t>Constraint</w:t>
@@ -2573,7 +2520,7 @@
     </w:p>
     <w:p>
       <w:pPr>
-        <w:pStyle w:val="a7"/>
+        <w:pStyle w:val="ListParagraph"/>
         <w:numPr>
           <w:ilvl w:val="0"/>
           <w:numId w:val="51"/>
@@ -2608,7 +2555,7 @@
     </w:p>
     <w:p>
       <w:pPr>
-        <w:pStyle w:val="a7"/>
+        <w:pStyle w:val="ListParagraph"/>
         <w:numPr>
           <w:ilvl w:val="0"/>
           <w:numId w:val="51"/>
@@ -2691,7 +2638,7 @@
     </w:p>
     <w:p>
       <w:pPr>
-        <w:pStyle w:val="2"/>
+        <w:pStyle w:val="Heading2"/>
         <w:numPr>
           <w:ilvl w:val="0"/>
           <w:numId w:val="8"/>
@@ -2736,7 +2683,7 @@
       </w:r>
       <w:r>
         <w:rPr>
-          <w:rStyle w:val="a9"/>
+          <w:rStyle w:val="Strong"/>
         </w:rPr>
         <w:t>not allowed</w:t>
       </w:r>
@@ -3050,7 +2997,7 @@
     </w:p>
     <w:p>
       <w:pPr>
-        <w:pStyle w:val="3"/>
+        <w:pStyle w:val="Heading3"/>
         <w:rPr>
           <w:sz w:val="36"/>
           <w:szCs w:val="36"/>
@@ -3137,7 +3084,6 @@
               </w:rPr>
               <w:t>Towns (</w:t>
             </w:r>
-            <w:proofErr w:type="spellStart"/>
             <w:proofErr w:type="gramStart"/>
             <w:r>
               <w:rPr>
@@ -3157,7 +3103,6 @@
               </w:rPr>
               <w:t>json</w:t>
             </w:r>
-            <w:proofErr w:type="spellEnd"/>
             <w:proofErr w:type="gramEnd"/>
             <w:r>
               <w:rPr>
@@ -3249,25 +3194,7 @@
                 <w:color w:val="871094"/>
                 <w:lang w:eastAsia="en-US"/>
               </w:rPr>
-              <w:t>"</w:t>
-            </w:r>
-            <w:proofErr w:type="spellStart"/>
-            <w:r>
-              <w:rPr>
-                <w:rFonts w:ascii="Consolas" w:eastAsia="Times New Roman" w:hAnsi="Consolas" w:cs="Courier New"/>
-                <w:color w:val="871094"/>
-                <w:lang w:eastAsia="en-US"/>
-              </w:rPr>
-              <w:t>townName</w:t>
-            </w:r>
-            <w:proofErr w:type="spellEnd"/>
-            <w:r>
-              <w:rPr>
-                <w:rFonts w:ascii="Consolas" w:eastAsia="Times New Roman" w:hAnsi="Consolas" w:cs="Courier New"/>
-                <w:color w:val="871094"/>
-                <w:lang w:eastAsia="en-US"/>
-              </w:rPr>
-              <w:t>"</w:t>
+              <w:t>"townName"</w:t>
             </w:r>
             <w:r>
               <w:rPr>
@@ -3283,25 +3210,7 @@
                 <w:color w:val="067D17"/>
                 <w:lang w:eastAsia="en-US"/>
               </w:rPr>
-              <w:t>"</w:t>
-            </w:r>
-            <w:proofErr w:type="spellStart"/>
-            <w:r>
-              <w:rPr>
-                <w:rFonts w:ascii="Consolas" w:eastAsia="Times New Roman" w:hAnsi="Consolas" w:cs="Courier New"/>
-                <w:color w:val="067D17"/>
-                <w:lang w:eastAsia="en-US"/>
-              </w:rPr>
-              <w:t>Matingain</w:t>
-            </w:r>
-            <w:proofErr w:type="spellEnd"/>
-            <w:r>
-              <w:rPr>
-                <w:rFonts w:ascii="Consolas" w:eastAsia="Times New Roman" w:hAnsi="Consolas" w:cs="Courier New"/>
-                <w:color w:val="067D17"/>
-                <w:lang w:eastAsia="en-US"/>
-              </w:rPr>
-              <w:t>"</w:t>
+              <w:t>"Matingain"</w:t>
             </w:r>
             <w:r>
               <w:rPr>
@@ -3385,25 +3294,7 @@
                 <w:color w:val="871094"/>
                 <w:lang w:eastAsia="en-US"/>
               </w:rPr>
-              <w:t>"</w:t>
-            </w:r>
-            <w:proofErr w:type="spellStart"/>
-            <w:r>
-              <w:rPr>
-                <w:rFonts w:ascii="Consolas" w:eastAsia="Times New Roman" w:hAnsi="Consolas" w:cs="Courier New"/>
-                <w:color w:val="871094"/>
-                <w:lang w:eastAsia="en-US"/>
-              </w:rPr>
-              <w:t>townName</w:t>
-            </w:r>
-            <w:proofErr w:type="spellEnd"/>
-            <w:r>
-              <w:rPr>
-                <w:rFonts w:ascii="Consolas" w:eastAsia="Times New Roman" w:hAnsi="Consolas" w:cs="Courier New"/>
-                <w:color w:val="871094"/>
-                <w:lang w:eastAsia="en-US"/>
-              </w:rPr>
-              <w:t>"</w:t>
+              <w:t>"townName"</w:t>
             </w:r>
             <w:r>
               <w:rPr>
@@ -3511,25 +3402,7 @@
                 <w:color w:val="871094"/>
                 <w:lang w:eastAsia="en-US"/>
               </w:rPr>
-              <w:t>"</w:t>
-            </w:r>
-            <w:proofErr w:type="spellStart"/>
-            <w:r>
-              <w:rPr>
-                <w:rFonts w:ascii="Consolas" w:eastAsia="Times New Roman" w:hAnsi="Consolas" w:cs="Courier New"/>
-                <w:color w:val="871094"/>
-                <w:lang w:eastAsia="en-US"/>
-              </w:rPr>
-              <w:t>townName</w:t>
-            </w:r>
-            <w:proofErr w:type="spellEnd"/>
-            <w:r>
-              <w:rPr>
-                <w:rFonts w:ascii="Consolas" w:eastAsia="Times New Roman" w:hAnsi="Consolas" w:cs="Courier New"/>
-                <w:color w:val="871094"/>
-                <w:lang w:eastAsia="en-US"/>
-              </w:rPr>
-              <w:t>"</w:t>
+              <w:t>"townName"</w:t>
             </w:r>
             <w:r>
               <w:rPr>
@@ -3629,25 +3502,7 @@
                 <w:color w:val="871094"/>
                 <w:lang w:eastAsia="en-US"/>
               </w:rPr>
-              <w:t>"</w:t>
-            </w:r>
-            <w:proofErr w:type="spellStart"/>
-            <w:r>
-              <w:rPr>
-                <w:rFonts w:ascii="Consolas" w:eastAsia="Times New Roman" w:hAnsi="Consolas" w:cs="Courier New"/>
-                <w:color w:val="871094"/>
-                <w:lang w:eastAsia="en-US"/>
-              </w:rPr>
-              <w:t>townName</w:t>
-            </w:r>
-            <w:proofErr w:type="spellEnd"/>
-            <w:r>
-              <w:rPr>
-                <w:rFonts w:ascii="Consolas" w:eastAsia="Times New Roman" w:hAnsi="Consolas" w:cs="Courier New"/>
-                <w:color w:val="871094"/>
-                <w:lang w:eastAsia="en-US"/>
-              </w:rPr>
-              <w:t>"</w:t>
+              <w:t>"townName"</w:t>
             </w:r>
             <w:r>
               <w:rPr>
@@ -3663,25 +3518,7 @@
                 <w:color w:val="067D17"/>
                 <w:lang w:eastAsia="en-US"/>
               </w:rPr>
-              <w:t>"</w:t>
-            </w:r>
-            <w:proofErr w:type="spellStart"/>
-            <w:r>
-              <w:rPr>
-                <w:rFonts w:ascii="Consolas" w:eastAsia="Times New Roman" w:hAnsi="Consolas" w:cs="Courier New"/>
-                <w:color w:val="067D17"/>
-                <w:lang w:eastAsia="en-US"/>
-              </w:rPr>
-              <w:t>Tubuhue</w:t>
-            </w:r>
-            <w:proofErr w:type="spellEnd"/>
-            <w:r>
-              <w:rPr>
-                <w:rFonts w:ascii="Consolas" w:eastAsia="Times New Roman" w:hAnsi="Consolas" w:cs="Courier New"/>
-                <w:color w:val="067D17"/>
-                <w:lang w:eastAsia="en-US"/>
-              </w:rPr>
-              <w:t>"</w:t>
+              <w:t>"Tubuhue"</w:t>
             </w:r>
             <w:r>
               <w:rPr>
@@ -3765,25 +3602,7 @@
                 <w:color w:val="871094"/>
                 <w:lang w:eastAsia="en-US"/>
               </w:rPr>
-              <w:t>"</w:t>
-            </w:r>
-            <w:proofErr w:type="spellStart"/>
-            <w:r>
-              <w:rPr>
-                <w:rFonts w:ascii="Consolas" w:eastAsia="Times New Roman" w:hAnsi="Consolas" w:cs="Courier New"/>
-                <w:color w:val="871094"/>
-                <w:lang w:eastAsia="en-US"/>
-              </w:rPr>
-              <w:t>townName</w:t>
-            </w:r>
-            <w:proofErr w:type="spellEnd"/>
-            <w:r>
-              <w:rPr>
-                <w:rFonts w:ascii="Consolas" w:eastAsia="Times New Roman" w:hAnsi="Consolas" w:cs="Courier New"/>
-                <w:color w:val="871094"/>
-                <w:lang w:eastAsia="en-US"/>
-              </w:rPr>
-              <w:t>"</w:t>
+              <w:t>"townName"</w:t>
             </w:r>
             <w:r>
               <w:rPr>
@@ -3883,25 +3702,7 @@
                 <w:color w:val="871094"/>
                 <w:lang w:eastAsia="en-US"/>
               </w:rPr>
-              <w:t>"</w:t>
-            </w:r>
-            <w:proofErr w:type="spellStart"/>
-            <w:r>
-              <w:rPr>
-                <w:rFonts w:ascii="Consolas" w:eastAsia="Times New Roman" w:hAnsi="Consolas" w:cs="Courier New"/>
-                <w:color w:val="871094"/>
-                <w:lang w:eastAsia="en-US"/>
-              </w:rPr>
-              <w:t>townName</w:t>
-            </w:r>
-            <w:proofErr w:type="spellEnd"/>
-            <w:r>
-              <w:rPr>
-                <w:rFonts w:ascii="Consolas" w:eastAsia="Times New Roman" w:hAnsi="Consolas" w:cs="Courier New"/>
-                <w:color w:val="871094"/>
-                <w:lang w:eastAsia="en-US"/>
-              </w:rPr>
-              <w:t>"</w:t>
+              <w:t>"townName"</w:t>
             </w:r>
             <w:r>
               <w:rPr>
@@ -3917,25 +3718,7 @@
                 <w:color w:val="067D17"/>
                 <w:lang w:eastAsia="en-US"/>
               </w:rPr>
-              <w:t>"</w:t>
-            </w:r>
-            <w:proofErr w:type="spellStart"/>
-            <w:r>
-              <w:rPr>
-                <w:rFonts w:ascii="Consolas" w:eastAsia="Times New Roman" w:hAnsi="Consolas" w:cs="Courier New"/>
-                <w:color w:val="067D17"/>
-                <w:lang w:eastAsia="en-US"/>
-              </w:rPr>
-              <w:t>Xunzhong</w:t>
-            </w:r>
-            <w:proofErr w:type="spellEnd"/>
-            <w:r>
-              <w:rPr>
-                <w:rFonts w:ascii="Consolas" w:eastAsia="Times New Roman" w:hAnsi="Consolas" w:cs="Courier New"/>
-                <w:color w:val="067D17"/>
-                <w:lang w:eastAsia="en-US"/>
-              </w:rPr>
-              <w:t>"</w:t>
+              <w:t>"Xunzhong"</w:t>
             </w:r>
             <w:r>
               <w:rPr>
@@ -4071,23 +3854,7 @@
                 <w:color w:val="000000"/>
               </w:rPr>
               <w:lastRenderedPageBreak/>
-              <w:t xml:space="preserve">Successfully imported town </w:t>
-            </w:r>
-            <w:proofErr w:type="spellStart"/>
-            <w:r>
-              <w:rPr>
-                <w:rFonts w:ascii="Consolas" w:eastAsia="Times New Roman" w:hAnsi="Consolas"/>
-                <w:color w:val="000000"/>
-              </w:rPr>
-              <w:t>Matingain</w:t>
-            </w:r>
-            <w:proofErr w:type="spellEnd"/>
-            <w:r>
-              <w:rPr>
-                <w:rFonts w:ascii="Consolas" w:eastAsia="Times New Roman" w:hAnsi="Consolas"/>
-                <w:color w:val="000000"/>
-              </w:rPr>
-              <w:t xml:space="preserve"> - 2162142</w:t>
+              <w:t>Successfully imported town Matingain - 2162142</w:t>
             </w:r>
           </w:p>
           <w:p>
@@ -4213,23 +3980,7 @@
                 <w:rFonts w:ascii="Consolas" w:eastAsia="Times New Roman" w:hAnsi="Consolas"/>
                 <w:color w:val="000000"/>
               </w:rPr>
-              <w:t xml:space="preserve">Successfully imported town </w:t>
-            </w:r>
-            <w:proofErr w:type="spellStart"/>
-            <w:r>
-              <w:rPr>
-                <w:rFonts w:ascii="Consolas" w:eastAsia="Times New Roman" w:hAnsi="Consolas"/>
-                <w:color w:val="000000"/>
-              </w:rPr>
-              <w:t>Tubuhue</w:t>
-            </w:r>
-            <w:proofErr w:type="spellEnd"/>
-            <w:r>
-              <w:rPr>
-                <w:rFonts w:ascii="Consolas" w:eastAsia="Times New Roman" w:hAnsi="Consolas"/>
-                <w:color w:val="000000"/>
-              </w:rPr>
-              <w:t xml:space="preserve"> - 1886927</w:t>
+              <w:t>Successfully imported town Tubuhue - 1886927</w:t>
             </w:r>
           </w:p>
           <w:p>
@@ -4313,23 +4064,7 @@
                 <w:rFonts w:ascii="Consolas" w:eastAsia="Times New Roman" w:hAnsi="Consolas"/>
                 <w:color w:val="000000"/>
               </w:rPr>
-              <w:t xml:space="preserve">Successfully imported town </w:t>
-            </w:r>
-            <w:proofErr w:type="spellStart"/>
-            <w:r>
-              <w:rPr>
-                <w:rFonts w:ascii="Consolas" w:eastAsia="Times New Roman" w:hAnsi="Consolas"/>
-                <w:color w:val="000000"/>
-              </w:rPr>
-              <w:t>Xunzhong</w:t>
-            </w:r>
-            <w:proofErr w:type="spellEnd"/>
-            <w:r>
-              <w:rPr>
-                <w:rFonts w:ascii="Consolas" w:eastAsia="Times New Roman" w:hAnsi="Consolas"/>
-                <w:color w:val="000000"/>
-              </w:rPr>
-              <w:t xml:space="preserve"> - 3091280</w:t>
+              <w:t>Successfully imported town Xunzhong - 3091280</w:t>
             </w:r>
             <w:r>
               <w:rPr>
@@ -4365,7 +4100,7 @@
     </w:p>
     <w:p>
       <w:pPr>
-        <w:pStyle w:val="a7"/>
+        <w:pStyle w:val="ListParagraph"/>
         <w:numPr>
           <w:ilvl w:val="0"/>
           <w:numId w:val="4"/>
@@ -4484,7 +4219,6 @@
               </w:rPr>
               <w:t xml:space="preserve"> (</w:t>
             </w:r>
-            <w:proofErr w:type="spellStart"/>
             <w:proofErr w:type="gramStart"/>
             <w:r>
               <w:rPr>
@@ -4513,7 +4247,6 @@
               </w:rPr>
               <w:t>json</w:t>
             </w:r>
-            <w:proofErr w:type="spellEnd"/>
             <w:proofErr w:type="gramEnd"/>
             <w:r>
               <w:rPr>
@@ -4605,25 +4338,7 @@
                 <w:color w:val="871094"/>
                 <w:lang w:eastAsia="en-US"/>
               </w:rPr>
-              <w:t>"</w:t>
-            </w:r>
-            <w:proofErr w:type="spellStart"/>
-            <w:r>
-              <w:rPr>
-                <w:rFonts w:ascii="Consolas" w:eastAsia="Times New Roman" w:hAnsi="Consolas" w:cs="Courier New"/>
-                <w:color w:val="871094"/>
-                <w:lang w:eastAsia="en-US"/>
-              </w:rPr>
-              <w:t>firstName</w:t>
-            </w:r>
-            <w:proofErr w:type="spellEnd"/>
-            <w:r>
-              <w:rPr>
-                <w:rFonts w:ascii="Consolas" w:eastAsia="Times New Roman" w:hAnsi="Consolas" w:cs="Courier New"/>
-                <w:color w:val="871094"/>
-                <w:lang w:eastAsia="en-US"/>
-              </w:rPr>
-              <w:t>"</w:t>
+              <w:t>"firstName"</w:t>
             </w:r>
             <w:r>
               <w:rPr>
@@ -4664,25 +4379,7 @@
                 <w:color w:val="871094"/>
                 <w:lang w:eastAsia="en-US"/>
               </w:rPr>
-              <w:t>"</w:t>
-            </w:r>
-            <w:proofErr w:type="spellStart"/>
-            <w:r>
-              <w:rPr>
-                <w:rFonts w:ascii="Consolas" w:eastAsia="Times New Roman" w:hAnsi="Consolas" w:cs="Courier New"/>
-                <w:color w:val="871094"/>
-                <w:lang w:eastAsia="en-US"/>
-              </w:rPr>
-              <w:t>lastName</w:t>
-            </w:r>
-            <w:proofErr w:type="spellEnd"/>
-            <w:r>
-              <w:rPr>
-                <w:rFonts w:ascii="Consolas" w:eastAsia="Times New Roman" w:hAnsi="Consolas" w:cs="Courier New"/>
-                <w:color w:val="871094"/>
-                <w:lang w:eastAsia="en-US"/>
-              </w:rPr>
-              <w:t>"</w:t>
+              <w:t>"lastName"</w:t>
             </w:r>
             <w:r>
               <w:rPr>
@@ -4698,25 +4395,7 @@
                 <w:color w:val="067D17"/>
                 <w:lang w:eastAsia="en-US"/>
               </w:rPr>
-              <w:t>"</w:t>
-            </w:r>
-            <w:proofErr w:type="spellStart"/>
-            <w:r>
-              <w:rPr>
-                <w:rFonts w:ascii="Consolas" w:eastAsia="Times New Roman" w:hAnsi="Consolas" w:cs="Courier New"/>
-                <w:color w:val="067D17"/>
-                <w:lang w:eastAsia="en-US"/>
-              </w:rPr>
-              <w:t>Scoffham</w:t>
-            </w:r>
-            <w:proofErr w:type="spellEnd"/>
-            <w:r>
-              <w:rPr>
-                <w:rFonts w:ascii="Consolas" w:eastAsia="Times New Roman" w:hAnsi="Consolas" w:cs="Courier New"/>
-                <w:color w:val="067D17"/>
-                <w:lang w:eastAsia="en-US"/>
-              </w:rPr>
-              <w:t>"</w:t>
+              <w:t>"Scoffham"</w:t>
             </w:r>
             <w:r>
               <w:rPr>
@@ -4841,25 +4520,7 @@
                 <w:color w:val="871094"/>
                 <w:lang w:eastAsia="en-US"/>
               </w:rPr>
-              <w:t>"</w:t>
-            </w:r>
-            <w:proofErr w:type="spellStart"/>
-            <w:r>
-              <w:rPr>
-                <w:rFonts w:ascii="Consolas" w:eastAsia="Times New Roman" w:hAnsi="Consolas" w:cs="Courier New"/>
-                <w:color w:val="871094"/>
-                <w:lang w:eastAsia="en-US"/>
-              </w:rPr>
-              <w:t>firstName</w:t>
-            </w:r>
-            <w:proofErr w:type="spellEnd"/>
-            <w:r>
-              <w:rPr>
-                <w:rFonts w:ascii="Consolas" w:eastAsia="Times New Roman" w:hAnsi="Consolas" w:cs="Courier New"/>
-                <w:color w:val="871094"/>
-                <w:lang w:eastAsia="en-US"/>
-              </w:rPr>
-              <w:t>"</w:t>
+              <w:t>"firstName"</w:t>
             </w:r>
             <w:r>
               <w:rPr>
@@ -4900,25 +4561,7 @@
                 <w:color w:val="871094"/>
                 <w:lang w:eastAsia="en-US"/>
               </w:rPr>
-              <w:t>"</w:t>
-            </w:r>
-            <w:proofErr w:type="spellStart"/>
-            <w:r>
-              <w:rPr>
-                <w:rFonts w:ascii="Consolas" w:eastAsia="Times New Roman" w:hAnsi="Consolas" w:cs="Courier New"/>
-                <w:color w:val="871094"/>
-                <w:lang w:eastAsia="en-US"/>
-              </w:rPr>
-              <w:t>lastName</w:t>
-            </w:r>
-            <w:proofErr w:type="spellEnd"/>
-            <w:r>
-              <w:rPr>
-                <w:rFonts w:ascii="Consolas" w:eastAsia="Times New Roman" w:hAnsi="Consolas" w:cs="Courier New"/>
-                <w:color w:val="871094"/>
-                <w:lang w:eastAsia="en-US"/>
-              </w:rPr>
-              <w:t>"</w:t>
+              <w:t>"lastName"</w:t>
             </w:r>
             <w:r>
               <w:rPr>
@@ -4934,25 +4577,7 @@
                 <w:color w:val="067D17"/>
                 <w:lang w:eastAsia="en-US"/>
               </w:rPr>
-              <w:t>"</w:t>
-            </w:r>
-            <w:proofErr w:type="spellStart"/>
-            <w:r>
-              <w:rPr>
-                <w:rFonts w:ascii="Consolas" w:eastAsia="Times New Roman" w:hAnsi="Consolas" w:cs="Courier New"/>
-                <w:color w:val="067D17"/>
-                <w:lang w:eastAsia="en-US"/>
-              </w:rPr>
-              <w:t>Fuzzens</w:t>
-            </w:r>
-            <w:proofErr w:type="spellEnd"/>
-            <w:r>
-              <w:rPr>
-                <w:rFonts w:ascii="Consolas" w:eastAsia="Times New Roman" w:hAnsi="Consolas" w:cs="Courier New"/>
-                <w:color w:val="067D17"/>
-                <w:lang w:eastAsia="en-US"/>
-              </w:rPr>
-              <w:t>"</w:t>
+              <w:t>"Fuzzens"</w:t>
             </w:r>
             <w:r>
               <w:rPr>
@@ -5077,25 +4702,7 @@
                 <w:color w:val="871094"/>
                 <w:lang w:eastAsia="en-US"/>
               </w:rPr>
-              <w:t>"</w:t>
-            </w:r>
-            <w:proofErr w:type="spellStart"/>
-            <w:r>
-              <w:rPr>
-                <w:rFonts w:ascii="Consolas" w:eastAsia="Times New Roman" w:hAnsi="Consolas" w:cs="Courier New"/>
-                <w:color w:val="871094"/>
-                <w:lang w:eastAsia="en-US"/>
-              </w:rPr>
-              <w:t>firstName</w:t>
-            </w:r>
-            <w:proofErr w:type="spellEnd"/>
-            <w:r>
-              <w:rPr>
-                <w:rFonts w:ascii="Consolas" w:eastAsia="Times New Roman" w:hAnsi="Consolas" w:cs="Courier New"/>
-                <w:color w:val="871094"/>
-                <w:lang w:eastAsia="en-US"/>
-              </w:rPr>
-              <w:t>"</w:t>
+              <w:t>"firstName"</w:t>
             </w:r>
             <w:r>
               <w:rPr>
@@ -5136,25 +4743,7 @@
                 <w:color w:val="871094"/>
                 <w:lang w:eastAsia="en-US"/>
               </w:rPr>
-              <w:t>"</w:t>
-            </w:r>
-            <w:proofErr w:type="spellStart"/>
-            <w:r>
-              <w:rPr>
-                <w:rFonts w:ascii="Consolas" w:eastAsia="Times New Roman" w:hAnsi="Consolas" w:cs="Courier New"/>
-                <w:color w:val="871094"/>
-                <w:lang w:eastAsia="en-US"/>
-              </w:rPr>
-              <w:t>lastName</w:t>
-            </w:r>
-            <w:proofErr w:type="spellEnd"/>
-            <w:r>
-              <w:rPr>
-                <w:rFonts w:ascii="Consolas" w:eastAsia="Times New Roman" w:hAnsi="Consolas" w:cs="Courier New"/>
-                <w:color w:val="871094"/>
-                <w:lang w:eastAsia="en-US"/>
-              </w:rPr>
-              <w:t>"</w:t>
+              <w:t>"lastName"</w:t>
             </w:r>
             <w:r>
               <w:rPr>
@@ -5295,25 +4884,7 @@
                 <w:color w:val="871094"/>
                 <w:lang w:eastAsia="en-US"/>
               </w:rPr>
-              <w:t>"</w:t>
-            </w:r>
-            <w:proofErr w:type="spellStart"/>
-            <w:r>
-              <w:rPr>
-                <w:rFonts w:ascii="Consolas" w:eastAsia="Times New Roman" w:hAnsi="Consolas" w:cs="Courier New"/>
-                <w:color w:val="871094"/>
-                <w:lang w:eastAsia="en-US"/>
-              </w:rPr>
-              <w:t>firstName</w:t>
-            </w:r>
-            <w:proofErr w:type="spellEnd"/>
-            <w:r>
-              <w:rPr>
-                <w:rFonts w:ascii="Consolas" w:eastAsia="Times New Roman" w:hAnsi="Consolas" w:cs="Courier New"/>
-                <w:color w:val="871094"/>
-                <w:lang w:eastAsia="en-US"/>
-              </w:rPr>
-              <w:t>"</w:t>
+              <w:t>"firstName"</w:t>
             </w:r>
             <w:r>
               <w:rPr>
@@ -5354,25 +4925,7 @@
                 <w:color w:val="871094"/>
                 <w:lang w:eastAsia="en-US"/>
               </w:rPr>
-              <w:t>"</w:t>
-            </w:r>
-            <w:proofErr w:type="spellStart"/>
-            <w:r>
-              <w:rPr>
-                <w:rFonts w:ascii="Consolas" w:eastAsia="Times New Roman" w:hAnsi="Consolas" w:cs="Courier New"/>
-                <w:color w:val="871094"/>
-                <w:lang w:eastAsia="en-US"/>
-              </w:rPr>
-              <w:t>lastName</w:t>
-            </w:r>
-            <w:proofErr w:type="spellEnd"/>
-            <w:r>
-              <w:rPr>
-                <w:rFonts w:ascii="Consolas" w:eastAsia="Times New Roman" w:hAnsi="Consolas" w:cs="Courier New"/>
-                <w:color w:val="871094"/>
-                <w:lang w:eastAsia="en-US"/>
-              </w:rPr>
-              <w:t>"</w:t>
+              <w:t>"lastName"</w:t>
             </w:r>
             <w:r>
               <w:rPr>
@@ -5521,25 +5074,7 @@
                 <w:color w:val="871094"/>
                 <w:lang w:eastAsia="en-US"/>
               </w:rPr>
-              <w:t>"</w:t>
-            </w:r>
-            <w:proofErr w:type="spellStart"/>
-            <w:r>
-              <w:rPr>
-                <w:rFonts w:ascii="Consolas" w:eastAsia="Times New Roman" w:hAnsi="Consolas" w:cs="Courier New"/>
-                <w:color w:val="871094"/>
-                <w:lang w:eastAsia="en-US"/>
-              </w:rPr>
-              <w:t>firstName</w:t>
-            </w:r>
-            <w:proofErr w:type="spellEnd"/>
-            <w:r>
-              <w:rPr>
-                <w:rFonts w:ascii="Consolas" w:eastAsia="Times New Roman" w:hAnsi="Consolas" w:cs="Courier New"/>
-                <w:color w:val="871094"/>
-                <w:lang w:eastAsia="en-US"/>
-              </w:rPr>
-              <w:t>"</w:t>
+              <w:t>"firstName"</w:t>
             </w:r>
             <w:r>
               <w:rPr>
@@ -5580,25 +5115,7 @@
                 <w:color w:val="871094"/>
                 <w:lang w:eastAsia="en-US"/>
               </w:rPr>
-              <w:t>"</w:t>
-            </w:r>
-            <w:proofErr w:type="spellStart"/>
-            <w:r>
-              <w:rPr>
-                <w:rFonts w:ascii="Consolas" w:eastAsia="Times New Roman" w:hAnsi="Consolas" w:cs="Courier New"/>
-                <w:color w:val="871094"/>
-                <w:lang w:eastAsia="en-US"/>
-              </w:rPr>
-              <w:t>lastName</w:t>
-            </w:r>
-            <w:proofErr w:type="spellEnd"/>
-            <w:r>
-              <w:rPr>
-                <w:rFonts w:ascii="Consolas" w:eastAsia="Times New Roman" w:hAnsi="Consolas" w:cs="Courier New"/>
-                <w:color w:val="871094"/>
-                <w:lang w:eastAsia="en-US"/>
-              </w:rPr>
-              <w:t>"</w:t>
+              <w:t>"lastName"</w:t>
             </w:r>
             <w:r>
               <w:rPr>
@@ -5739,25 +5256,7 @@
                 <w:color w:val="871094"/>
                 <w:lang w:eastAsia="en-US"/>
               </w:rPr>
-              <w:t>"</w:t>
-            </w:r>
-            <w:proofErr w:type="spellStart"/>
-            <w:r>
-              <w:rPr>
-                <w:rFonts w:ascii="Consolas" w:eastAsia="Times New Roman" w:hAnsi="Consolas" w:cs="Courier New"/>
-                <w:color w:val="871094"/>
-                <w:lang w:eastAsia="en-US"/>
-              </w:rPr>
-              <w:t>firstName</w:t>
-            </w:r>
-            <w:proofErr w:type="spellEnd"/>
-            <w:r>
-              <w:rPr>
-                <w:rFonts w:ascii="Consolas" w:eastAsia="Times New Roman" w:hAnsi="Consolas" w:cs="Courier New"/>
-                <w:color w:val="871094"/>
-                <w:lang w:eastAsia="en-US"/>
-              </w:rPr>
-              <w:t>"</w:t>
+              <w:t>"firstName"</w:t>
             </w:r>
             <w:r>
               <w:rPr>
@@ -5798,25 +5297,7 @@
                 <w:color w:val="871094"/>
                 <w:lang w:eastAsia="en-US"/>
               </w:rPr>
-              <w:t>"</w:t>
-            </w:r>
-            <w:proofErr w:type="spellStart"/>
-            <w:r>
-              <w:rPr>
-                <w:rFonts w:ascii="Consolas" w:eastAsia="Times New Roman" w:hAnsi="Consolas" w:cs="Courier New"/>
-                <w:color w:val="871094"/>
-                <w:lang w:eastAsia="en-US"/>
-              </w:rPr>
-              <w:t>lastName</w:t>
-            </w:r>
-            <w:proofErr w:type="spellEnd"/>
-            <w:r>
-              <w:rPr>
-                <w:rFonts w:ascii="Consolas" w:eastAsia="Times New Roman" w:hAnsi="Consolas" w:cs="Courier New"/>
-                <w:color w:val="871094"/>
-                <w:lang w:eastAsia="en-US"/>
-              </w:rPr>
-              <w:t>"</w:t>
+              <w:t>"lastName"</w:t>
             </w:r>
             <w:r>
               <w:rPr>
@@ -5957,25 +5438,7 @@
                 <w:color w:val="871094"/>
                 <w:lang w:eastAsia="en-US"/>
               </w:rPr>
-              <w:t>"</w:t>
-            </w:r>
-            <w:proofErr w:type="spellStart"/>
-            <w:r>
-              <w:rPr>
-                <w:rFonts w:ascii="Consolas" w:eastAsia="Times New Roman" w:hAnsi="Consolas" w:cs="Courier New"/>
-                <w:color w:val="871094"/>
-                <w:lang w:eastAsia="en-US"/>
-              </w:rPr>
-              <w:t>firstName</w:t>
-            </w:r>
-            <w:proofErr w:type="spellEnd"/>
-            <w:r>
-              <w:rPr>
-                <w:rFonts w:ascii="Consolas" w:eastAsia="Times New Roman" w:hAnsi="Consolas" w:cs="Courier New"/>
-                <w:color w:val="871094"/>
-                <w:lang w:eastAsia="en-US"/>
-              </w:rPr>
-              <w:t>"</w:t>
+              <w:t>"firstName"</w:t>
             </w:r>
             <w:r>
               <w:rPr>
@@ -6016,25 +5479,7 @@
                 <w:color w:val="871094"/>
                 <w:lang w:eastAsia="en-US"/>
               </w:rPr>
-              <w:t>"</w:t>
-            </w:r>
-            <w:proofErr w:type="spellStart"/>
-            <w:r>
-              <w:rPr>
-                <w:rFonts w:ascii="Consolas" w:eastAsia="Times New Roman" w:hAnsi="Consolas" w:cs="Courier New"/>
-                <w:color w:val="871094"/>
-                <w:lang w:eastAsia="en-US"/>
-              </w:rPr>
-              <w:t>lastName</w:t>
-            </w:r>
-            <w:proofErr w:type="spellEnd"/>
-            <w:r>
-              <w:rPr>
-                <w:rFonts w:ascii="Consolas" w:eastAsia="Times New Roman" w:hAnsi="Consolas" w:cs="Courier New"/>
-                <w:color w:val="871094"/>
-                <w:lang w:eastAsia="en-US"/>
-              </w:rPr>
-              <w:t>"</w:t>
+              <w:t>"lastName"</w:t>
             </w:r>
             <w:r>
               <w:rPr>
@@ -6154,7 +5599,7 @@
           </w:p>
           <w:p>
             <w:pPr>
-              <w:pStyle w:val="HTML"/>
+              <w:pStyle w:val="HTMLPreformatted"/>
               <w:pBdr>
                 <w:top w:val="nil"/>
                 <w:left w:val="nil"/>
@@ -6267,17 +5712,8 @@
                 <w:rFonts w:ascii="Consolas" w:eastAsia="Times New Roman" w:hAnsi="Consolas"/>
                 <w:color w:val="000000"/>
               </w:rPr>
-              <w:t xml:space="preserve">agent - Rodrique </w:t>
-            </w:r>
-            <w:proofErr w:type="spellStart"/>
-            <w:r>
-              <w:rPr>
-                <w:rFonts w:ascii="Consolas" w:eastAsia="Times New Roman" w:hAnsi="Consolas"/>
-                <w:color w:val="000000"/>
-              </w:rPr>
-              <w:t>Scoffham</w:t>
-            </w:r>
-            <w:proofErr w:type="spellEnd"/>
+              <w:t>agent - Rodrique Scoffham</w:t>
+            </w:r>
           </w:p>
           <w:p>
             <w:pPr>
@@ -6332,17 +5768,8 @@
                 <w:rFonts w:ascii="Consolas" w:eastAsia="Times New Roman" w:hAnsi="Consolas"/>
                 <w:color w:val="000000"/>
               </w:rPr>
-              <w:t xml:space="preserve">agent - Griffie </w:t>
-            </w:r>
-            <w:proofErr w:type="spellStart"/>
-            <w:r>
-              <w:rPr>
-                <w:rFonts w:ascii="Consolas" w:eastAsia="Times New Roman" w:hAnsi="Consolas"/>
-                <w:color w:val="000000"/>
-              </w:rPr>
-              <w:t>Fuzzens</w:t>
-            </w:r>
-            <w:proofErr w:type="spellEnd"/>
+              <w:t>agent - Griffie Fuzzens</w:t>
+            </w:r>
           </w:p>
           <w:p>
             <w:pPr>
@@ -6629,7 +6056,7 @@
     </w:tbl>
     <w:p>
       <w:pPr>
-        <w:pStyle w:val="3"/>
+        <w:pStyle w:val="Heading3"/>
         <w:rPr>
           <w:sz w:val="36"/>
           <w:szCs w:val="36"/>
@@ -6682,7 +6109,7 @@
     </w:p>
     <w:p>
       <w:pPr>
-        <w:pStyle w:val="a7"/>
+        <w:pStyle w:val="ListParagraph"/>
         <w:numPr>
           <w:ilvl w:val="0"/>
           <w:numId w:val="2"/>
@@ -6751,7 +6178,7 @@
     </w:p>
     <w:p>
       <w:pPr>
-        <w:pStyle w:val="a7"/>
+        <w:pStyle w:val="ListParagraph"/>
         <w:numPr>
           <w:ilvl w:val="0"/>
           <w:numId w:val="2"/>
@@ -6769,7 +6196,7 @@
     </w:p>
     <w:p>
       <w:pPr>
-        <w:pStyle w:val="4"/>
+        <w:pStyle w:val="Heading4"/>
         <w:rPr>
           <w:lang w:val="bg-BG"/>
         </w:rPr>
@@ -6891,6 +6318,9 @@
         </w:tc>
       </w:tr>
       <w:tr>
+        <w:trPr>
+          <w:trHeight w:val="4945"/>
+        </w:trPr>
         <w:tc>
           <w:tcPr>
             <w:tcW w:w="10327" w:type="dxa"/>
@@ -6944,6 +6374,7 @@
                 <w:color w:val="080808"/>
                 <w:lang w:eastAsia="en-US"/>
               </w:rPr>
+              <w:lastRenderedPageBreak/>
               <w:t>&lt;?</w:t>
             </w:r>
             <w:r>
@@ -7056,7 +6487,6 @@
               <w:br/>
               <w:t xml:space="preserve">        &lt;</w:t>
             </w:r>
-            <w:proofErr w:type="spellStart"/>
             <w:r>
               <w:rPr>
                 <w:rFonts w:ascii="Consolas" w:eastAsia="Times New Roman" w:hAnsi="Consolas" w:cs="Courier New"/>
@@ -7065,34 +6495,14 @@
               </w:rPr>
               <w:t>apartmentType</w:t>
             </w:r>
-            <w:proofErr w:type="spellEnd"/>
-            <w:r>
-              <w:rPr>
-                <w:rFonts w:ascii="Consolas" w:eastAsia="Times New Roman" w:hAnsi="Consolas" w:cs="Courier New"/>
-                <w:color w:val="080808"/>
-                <w:lang w:eastAsia="en-US"/>
-              </w:rPr>
-              <w:t>&gt;</w:t>
-            </w:r>
-            <w:proofErr w:type="spellStart"/>
-            <w:r>
-              <w:rPr>
-                <w:rFonts w:ascii="Consolas" w:eastAsia="Times New Roman" w:hAnsi="Consolas" w:cs="Courier New"/>
-                <w:color w:val="080808"/>
-                <w:lang w:eastAsia="en-US"/>
-              </w:rPr>
-              <w:t>three_rooms</w:t>
-            </w:r>
-            <w:proofErr w:type="spellEnd"/>
-            <w:r>
-              <w:rPr>
-                <w:rFonts w:ascii="Consolas" w:eastAsia="Times New Roman" w:hAnsi="Consolas" w:cs="Courier New"/>
-                <w:color w:val="080808"/>
-                <w:lang w:eastAsia="en-US"/>
-              </w:rPr>
-              <w:t>&lt;/</w:t>
-            </w:r>
-            <w:proofErr w:type="spellStart"/>
+            <w:r>
+              <w:rPr>
+                <w:rFonts w:ascii="Consolas" w:eastAsia="Times New Roman" w:hAnsi="Consolas" w:cs="Courier New"/>
+                <w:color w:val="080808"/>
+                <w:lang w:eastAsia="en-US"/>
+              </w:rPr>
+              <w:t>&gt;three_rooms&lt;/</w:t>
+            </w:r>
             <w:r>
               <w:rPr>
                 <w:rFonts w:ascii="Consolas" w:eastAsia="Times New Roman" w:hAnsi="Consolas" w:cs="Courier New"/>
@@ -7101,7 +6511,6 @@
               </w:rPr>
               <w:t>apartmentType</w:t>
             </w:r>
-            <w:proofErr w:type="spellEnd"/>
             <w:r>
               <w:rPr>
                 <w:rFonts w:ascii="Consolas" w:eastAsia="Times New Roman" w:hAnsi="Consolas" w:cs="Courier New"/>
@@ -7251,7 +6660,6 @@
               <w:br/>
               <w:t xml:space="preserve">        &lt;</w:t>
             </w:r>
-            <w:proofErr w:type="spellStart"/>
             <w:r>
               <w:rPr>
                 <w:rFonts w:ascii="Consolas" w:eastAsia="Times New Roman" w:hAnsi="Consolas" w:cs="Courier New"/>
@@ -7260,34 +6668,14 @@
               </w:rPr>
               <w:t>apartmentType</w:t>
             </w:r>
-            <w:proofErr w:type="spellEnd"/>
-            <w:r>
-              <w:rPr>
-                <w:rFonts w:ascii="Consolas" w:eastAsia="Times New Roman" w:hAnsi="Consolas" w:cs="Courier New"/>
-                <w:color w:val="080808"/>
-                <w:lang w:eastAsia="en-US"/>
-              </w:rPr>
-              <w:t>&gt;</w:t>
-            </w:r>
-            <w:proofErr w:type="spellStart"/>
-            <w:r>
-              <w:rPr>
-                <w:rFonts w:ascii="Consolas" w:eastAsia="Times New Roman" w:hAnsi="Consolas" w:cs="Courier New"/>
-                <w:color w:val="080808"/>
-                <w:lang w:eastAsia="en-US"/>
-              </w:rPr>
-              <w:t>two_rooms</w:t>
-            </w:r>
-            <w:proofErr w:type="spellEnd"/>
-            <w:r>
-              <w:rPr>
-                <w:rFonts w:ascii="Consolas" w:eastAsia="Times New Roman" w:hAnsi="Consolas" w:cs="Courier New"/>
-                <w:color w:val="080808"/>
-                <w:lang w:eastAsia="en-US"/>
-              </w:rPr>
-              <w:t>&lt;/</w:t>
-            </w:r>
-            <w:proofErr w:type="spellStart"/>
+            <w:r>
+              <w:rPr>
+                <w:rFonts w:ascii="Consolas" w:eastAsia="Times New Roman" w:hAnsi="Consolas" w:cs="Courier New"/>
+                <w:color w:val="080808"/>
+                <w:lang w:eastAsia="en-US"/>
+              </w:rPr>
+              <w:t>&gt;two_rooms&lt;/</w:t>
+            </w:r>
             <w:r>
               <w:rPr>
                 <w:rFonts w:ascii="Consolas" w:eastAsia="Times New Roman" w:hAnsi="Consolas" w:cs="Courier New"/>
@@ -7296,7 +6684,6 @@
               </w:rPr>
               <w:t>apartmentType</w:t>
             </w:r>
-            <w:proofErr w:type="spellEnd"/>
             <w:r>
               <w:rPr>
                 <w:rFonts w:ascii="Consolas" w:eastAsia="Times New Roman" w:hAnsi="Consolas" w:cs="Courier New"/>
@@ -7419,14 +6806,6 @@
                 <w:lang w:eastAsia="en-US"/>
               </w:rPr>
               <w:br/>
-            </w:r>
-            <w:r>
-              <w:rPr>
-                <w:rFonts w:ascii="Consolas" w:eastAsia="Times New Roman" w:hAnsi="Consolas" w:cs="Courier New"/>
-                <w:color w:val="080808"/>
-                <w:lang w:eastAsia="en-US"/>
-              </w:rPr>
-              <w:lastRenderedPageBreak/>
               <w:t xml:space="preserve">    &lt;</w:t>
             </w:r>
             <w:r>
@@ -7454,7 +6833,6 @@
               <w:br/>
               <w:t xml:space="preserve">        &lt;</w:t>
             </w:r>
-            <w:proofErr w:type="spellStart"/>
             <w:r>
               <w:rPr>
                 <w:rFonts w:ascii="Consolas" w:eastAsia="Times New Roman" w:hAnsi="Consolas" w:cs="Courier New"/>
@@ -7463,34 +6841,14 @@
               </w:rPr>
               <w:t>apartmentType</w:t>
             </w:r>
-            <w:proofErr w:type="spellEnd"/>
-            <w:r>
-              <w:rPr>
-                <w:rFonts w:ascii="Consolas" w:eastAsia="Times New Roman" w:hAnsi="Consolas" w:cs="Courier New"/>
-                <w:color w:val="080808"/>
-                <w:lang w:eastAsia="en-US"/>
-              </w:rPr>
-              <w:t>&gt;</w:t>
-            </w:r>
-            <w:proofErr w:type="spellStart"/>
-            <w:r>
-              <w:rPr>
-                <w:rFonts w:ascii="Consolas" w:eastAsia="Times New Roman" w:hAnsi="Consolas" w:cs="Courier New"/>
-                <w:color w:val="080808"/>
-                <w:lang w:eastAsia="en-US"/>
-              </w:rPr>
-              <w:t>three_rooms</w:t>
-            </w:r>
-            <w:proofErr w:type="spellEnd"/>
-            <w:r>
-              <w:rPr>
-                <w:rFonts w:ascii="Consolas" w:eastAsia="Times New Roman" w:hAnsi="Consolas" w:cs="Courier New"/>
-                <w:color w:val="080808"/>
-                <w:lang w:eastAsia="en-US"/>
-              </w:rPr>
-              <w:t>&lt;/</w:t>
-            </w:r>
-            <w:proofErr w:type="spellStart"/>
+            <w:r>
+              <w:rPr>
+                <w:rFonts w:ascii="Consolas" w:eastAsia="Times New Roman" w:hAnsi="Consolas" w:cs="Courier New"/>
+                <w:color w:val="080808"/>
+                <w:lang w:eastAsia="en-US"/>
+              </w:rPr>
+              <w:t>&gt;three_rooms&lt;/</w:t>
+            </w:r>
             <w:r>
               <w:rPr>
                 <w:rFonts w:ascii="Consolas" w:eastAsia="Times New Roman" w:hAnsi="Consolas" w:cs="Courier New"/>
@@ -7499,7 +6857,6 @@
               </w:rPr>
               <w:t>apartmentType</w:t>
             </w:r>
-            <w:proofErr w:type="spellEnd"/>
             <w:r>
               <w:rPr>
                 <w:rFonts w:ascii="Consolas" w:eastAsia="Times New Roman" w:hAnsi="Consolas" w:cs="Courier New"/>
@@ -7649,7 +7006,6 @@
               <w:br/>
               <w:t xml:space="preserve">        &lt;</w:t>
             </w:r>
-            <w:proofErr w:type="spellStart"/>
             <w:r>
               <w:rPr>
                 <w:rFonts w:ascii="Consolas" w:eastAsia="Times New Roman" w:hAnsi="Consolas" w:cs="Courier New"/>
@@ -7658,34 +7014,14 @@
               </w:rPr>
               <w:t>apartmentType</w:t>
             </w:r>
-            <w:proofErr w:type="spellEnd"/>
-            <w:r>
-              <w:rPr>
-                <w:rFonts w:ascii="Consolas" w:eastAsia="Times New Roman" w:hAnsi="Consolas" w:cs="Courier New"/>
-                <w:color w:val="080808"/>
-                <w:lang w:eastAsia="en-US"/>
-              </w:rPr>
-              <w:t>&gt;</w:t>
-            </w:r>
-            <w:proofErr w:type="spellStart"/>
-            <w:r>
-              <w:rPr>
-                <w:rFonts w:ascii="Consolas" w:eastAsia="Times New Roman" w:hAnsi="Consolas" w:cs="Courier New"/>
-                <w:color w:val="080808"/>
-                <w:lang w:eastAsia="en-US"/>
-              </w:rPr>
-              <w:t>two_rooms</w:t>
-            </w:r>
-            <w:proofErr w:type="spellEnd"/>
-            <w:r>
-              <w:rPr>
-                <w:rFonts w:ascii="Consolas" w:eastAsia="Times New Roman" w:hAnsi="Consolas" w:cs="Courier New"/>
-                <w:color w:val="080808"/>
-                <w:lang w:eastAsia="en-US"/>
-              </w:rPr>
-              <w:t>&lt;/</w:t>
-            </w:r>
-            <w:proofErr w:type="spellStart"/>
+            <w:r>
+              <w:rPr>
+                <w:rFonts w:ascii="Consolas" w:eastAsia="Times New Roman" w:hAnsi="Consolas" w:cs="Courier New"/>
+                <w:color w:val="080808"/>
+                <w:lang w:eastAsia="en-US"/>
+              </w:rPr>
+              <w:t>&gt;two_rooms&lt;/</w:t>
+            </w:r>
             <w:r>
               <w:rPr>
                 <w:rFonts w:ascii="Consolas" w:eastAsia="Times New Roman" w:hAnsi="Consolas" w:cs="Courier New"/>
@@ -7694,7 +7030,6 @@
               </w:rPr>
               <w:t>apartmentType</w:t>
             </w:r>
-            <w:proofErr w:type="spellEnd"/>
             <w:r>
               <w:rPr>
                 <w:rFonts w:ascii="Consolas" w:eastAsia="Times New Roman" w:hAnsi="Consolas" w:cs="Courier New"/>
@@ -7844,7 +7179,6 @@
               <w:br/>
               <w:t xml:space="preserve">        &lt;</w:t>
             </w:r>
-            <w:proofErr w:type="spellStart"/>
             <w:r>
               <w:rPr>
                 <w:rFonts w:ascii="Consolas" w:eastAsia="Times New Roman" w:hAnsi="Consolas" w:cs="Courier New"/>
@@ -7853,34 +7187,14 @@
               </w:rPr>
               <w:t>apartmentType</w:t>
             </w:r>
-            <w:proofErr w:type="spellEnd"/>
-            <w:r>
-              <w:rPr>
-                <w:rFonts w:ascii="Consolas" w:eastAsia="Times New Roman" w:hAnsi="Consolas" w:cs="Courier New"/>
-                <w:color w:val="080808"/>
-                <w:lang w:eastAsia="en-US"/>
-              </w:rPr>
-              <w:t>&gt;</w:t>
-            </w:r>
-            <w:proofErr w:type="spellStart"/>
-            <w:r>
-              <w:rPr>
-                <w:rFonts w:ascii="Consolas" w:eastAsia="Times New Roman" w:hAnsi="Consolas" w:cs="Courier New"/>
-                <w:color w:val="080808"/>
-                <w:lang w:eastAsia="en-US"/>
-              </w:rPr>
-              <w:t>two_rooms</w:t>
-            </w:r>
-            <w:proofErr w:type="spellEnd"/>
-            <w:r>
-              <w:rPr>
-                <w:rFonts w:ascii="Consolas" w:eastAsia="Times New Roman" w:hAnsi="Consolas" w:cs="Courier New"/>
-                <w:color w:val="080808"/>
-                <w:lang w:eastAsia="en-US"/>
-              </w:rPr>
-              <w:t>&lt;/</w:t>
-            </w:r>
-            <w:proofErr w:type="spellStart"/>
+            <w:r>
+              <w:rPr>
+                <w:rFonts w:ascii="Consolas" w:eastAsia="Times New Roman" w:hAnsi="Consolas" w:cs="Courier New"/>
+                <w:color w:val="080808"/>
+                <w:lang w:eastAsia="en-US"/>
+              </w:rPr>
+              <w:t>&gt;two_rooms&lt;/</w:t>
+            </w:r>
             <w:r>
               <w:rPr>
                 <w:rFonts w:ascii="Consolas" w:eastAsia="Times New Roman" w:hAnsi="Consolas" w:cs="Courier New"/>
@@ -7889,7 +7203,6 @@
               </w:rPr>
               <w:t>apartmentType</w:t>
             </w:r>
-            <w:proofErr w:type="spellEnd"/>
             <w:r>
               <w:rPr>
                 <w:rFonts w:ascii="Consolas" w:eastAsia="Times New Roman" w:hAnsi="Consolas" w:cs="Courier New"/>
@@ -8110,7 +7423,6 @@
                 <w:rFonts w:ascii="Consolas" w:eastAsia="Times New Roman" w:hAnsi="Consolas"/>
                 <w:color w:val="000000"/>
               </w:rPr>
-              <w:lastRenderedPageBreak/>
               <w:t xml:space="preserve">Successfully </w:t>
             </w:r>
             <w:r>
@@ -8125,23 +7437,7 @@
                 <w:rFonts w:ascii="Consolas" w:eastAsia="Times New Roman" w:hAnsi="Consolas"/>
                 <w:color w:val="000000"/>
               </w:rPr>
-              <w:t xml:space="preserve">apartment </w:t>
-            </w:r>
-            <w:proofErr w:type="spellStart"/>
-            <w:r>
-              <w:rPr>
-                <w:rFonts w:ascii="Consolas" w:eastAsia="Times New Roman" w:hAnsi="Consolas"/>
-                <w:color w:val="000000"/>
-              </w:rPr>
-              <w:t>three_rooms</w:t>
-            </w:r>
-            <w:proofErr w:type="spellEnd"/>
-            <w:r>
-              <w:rPr>
-                <w:rFonts w:ascii="Consolas" w:eastAsia="Times New Roman" w:hAnsi="Consolas"/>
-                <w:color w:val="000000"/>
-              </w:rPr>
-              <w:t xml:space="preserve"> - 53.47</w:t>
+              <w:t>apartment three_rooms - 53.47</w:t>
             </w:r>
           </w:p>
           <w:p>
@@ -8197,23 +7493,7 @@
                 <w:rFonts w:ascii="Consolas" w:eastAsia="Times New Roman" w:hAnsi="Consolas"/>
                 <w:color w:val="000000"/>
               </w:rPr>
-              <w:t xml:space="preserve">apartment </w:t>
-            </w:r>
-            <w:proofErr w:type="spellStart"/>
-            <w:r>
-              <w:rPr>
-                <w:rFonts w:ascii="Consolas" w:eastAsia="Times New Roman" w:hAnsi="Consolas"/>
-                <w:color w:val="000000"/>
-              </w:rPr>
-              <w:t>two_rooms</w:t>
-            </w:r>
-            <w:proofErr w:type="spellEnd"/>
-            <w:r>
-              <w:rPr>
-                <w:rFonts w:ascii="Consolas" w:eastAsia="Times New Roman" w:hAnsi="Consolas"/>
-                <w:color w:val="000000"/>
-              </w:rPr>
-              <w:t xml:space="preserve"> - 87.72</w:t>
+              <w:t>apartment two_rooms - 87.72</w:t>
             </w:r>
           </w:p>
           <w:p>
@@ -8269,23 +7549,7 @@
                 <w:rFonts w:ascii="Consolas" w:eastAsia="Times New Roman" w:hAnsi="Consolas"/>
                 <w:color w:val="000000"/>
               </w:rPr>
-              <w:t xml:space="preserve">apartment </w:t>
-            </w:r>
-            <w:proofErr w:type="spellStart"/>
-            <w:r>
-              <w:rPr>
-                <w:rFonts w:ascii="Consolas" w:eastAsia="Times New Roman" w:hAnsi="Consolas"/>
-                <w:color w:val="000000"/>
-              </w:rPr>
-              <w:t>three_rooms</w:t>
-            </w:r>
-            <w:proofErr w:type="spellEnd"/>
-            <w:r>
-              <w:rPr>
-                <w:rFonts w:ascii="Consolas" w:eastAsia="Times New Roman" w:hAnsi="Consolas"/>
-                <w:color w:val="000000"/>
-              </w:rPr>
-              <w:t xml:space="preserve"> - 63.52</w:t>
+              <w:t>apartment three_rooms - 63.52</w:t>
             </w:r>
           </w:p>
           <w:p>
@@ -8383,23 +7647,7 @@
                 <w:rFonts w:ascii="Consolas" w:eastAsia="Times New Roman" w:hAnsi="Consolas"/>
                 <w:color w:val="000000"/>
               </w:rPr>
-              <w:t xml:space="preserve">apartment </w:t>
-            </w:r>
-            <w:proofErr w:type="spellStart"/>
-            <w:r>
-              <w:rPr>
-                <w:rFonts w:ascii="Consolas" w:eastAsia="Times New Roman" w:hAnsi="Consolas"/>
-                <w:color w:val="000000"/>
-              </w:rPr>
-              <w:t>two_rooms</w:t>
-            </w:r>
-            <w:proofErr w:type="spellEnd"/>
-            <w:r>
-              <w:rPr>
-                <w:rFonts w:ascii="Consolas" w:eastAsia="Times New Roman" w:hAnsi="Consolas"/>
-                <w:color w:val="000000"/>
-              </w:rPr>
-              <w:t xml:space="preserve"> - 40.45</w:t>
+              <w:t>apartment two_rooms - 40.45</w:t>
             </w:r>
             <w:r>
               <w:rPr>
@@ -8415,7 +7663,7 @@
     </w:tbl>
     <w:p>
       <w:pPr>
-        <w:pStyle w:val="4"/>
+        <w:pStyle w:val="Heading4"/>
         <w:rPr>
           <w:lang w:val="bg-BG"/>
         </w:rPr>
@@ -8441,7 +7689,7 @@
     </w:p>
     <w:p>
       <w:pPr>
-        <w:pStyle w:val="5"/>
+        <w:pStyle w:val="Heading5"/>
       </w:pPr>
       <w:r>
         <w:t>Constraint</w:t>
@@ -8449,7 +7697,7 @@
     </w:p>
     <w:p>
       <w:pPr>
-        <w:pStyle w:val="a7"/>
+        <w:pStyle w:val="ListParagraph"/>
         <w:numPr>
           <w:ilvl w:val="0"/>
           <w:numId w:val="4"/>
@@ -8493,7 +7741,7 @@
     </w:p>
     <w:p>
       <w:pPr>
-        <w:pStyle w:val="a7"/>
+        <w:pStyle w:val="ListParagraph"/>
         <w:numPr>
           <w:ilvl w:val="0"/>
           <w:numId w:val="4"/>
@@ -8511,7 +7759,7 @@
     </w:p>
     <w:p>
       <w:pPr>
-        <w:pStyle w:val="a7"/>
+        <w:pStyle w:val="ListParagraph"/>
         <w:numPr>
           <w:ilvl w:val="0"/>
           <w:numId w:val="4"/>
@@ -8995,6 +8243,14 @@
                 <w:lang w:eastAsia="en-US"/>
               </w:rPr>
               <w:br/>
+            </w:r>
+            <w:r>
+              <w:rPr>
+                <w:rFonts w:ascii="Consolas" w:eastAsia="Times New Roman" w:hAnsi="Consolas" w:cs="Courier New"/>
+                <w:color w:val="080808"/>
+                <w:lang w:eastAsia="en-US"/>
+              </w:rPr>
+              <w:lastRenderedPageBreak/>
               <w:t xml:space="preserve">        &lt;/</w:t>
             </w:r>
             <w:r>
@@ -9022,7 +8278,6 @@
               <w:br/>
               <w:t xml:space="preserve">        &lt;</w:t>
             </w:r>
-            <w:proofErr w:type="spellStart"/>
             <w:r>
               <w:rPr>
                 <w:rFonts w:ascii="Consolas" w:eastAsia="Times New Roman" w:hAnsi="Consolas" w:cs="Courier New"/>
@@ -9031,7 +8286,6 @@
               </w:rPr>
               <w:t>publishedOn</w:t>
             </w:r>
-            <w:proofErr w:type="spellEnd"/>
             <w:r>
               <w:rPr>
                 <w:rFonts w:ascii="Consolas" w:eastAsia="Times New Roman" w:hAnsi="Consolas" w:cs="Courier New"/>
@@ -9040,7 +8294,6 @@
               </w:rPr>
               <w:t>&gt;28/12/2005&lt;/</w:t>
             </w:r>
-            <w:proofErr w:type="spellStart"/>
             <w:r>
               <w:rPr>
                 <w:rFonts w:ascii="Consolas" w:eastAsia="Times New Roman" w:hAnsi="Consolas" w:cs="Courier New"/>
@@ -9049,7 +8302,6 @@
               </w:rPr>
               <w:t>publishedOn</w:t>
             </w:r>
-            <w:proofErr w:type="spellEnd"/>
             <w:r>
               <w:rPr>
                 <w:rFonts w:ascii="Consolas" w:eastAsia="Times New Roman" w:hAnsi="Consolas" w:cs="Courier New"/>
@@ -9340,7 +8592,6 @@
               <w:br/>
               <w:t xml:space="preserve">        &lt;</w:t>
             </w:r>
-            <w:proofErr w:type="spellStart"/>
             <w:r>
               <w:rPr>
                 <w:rFonts w:ascii="Consolas" w:eastAsia="Times New Roman" w:hAnsi="Consolas" w:cs="Courier New"/>
@@ -9349,7 +8600,6 @@
               </w:rPr>
               <w:t>publishedOn</w:t>
             </w:r>
-            <w:proofErr w:type="spellEnd"/>
             <w:r>
               <w:rPr>
                 <w:rFonts w:ascii="Consolas" w:eastAsia="Times New Roman" w:hAnsi="Consolas" w:cs="Courier New"/>
@@ -9358,7 +8608,6 @@
               </w:rPr>
               <w:t>&gt;18/11/2011&lt;/</w:t>
             </w:r>
-            <w:proofErr w:type="spellStart"/>
             <w:r>
               <w:rPr>
                 <w:rFonts w:ascii="Consolas" w:eastAsia="Times New Roman" w:hAnsi="Consolas" w:cs="Courier New"/>
@@ -9367,7 +8616,6 @@
               </w:rPr>
               <w:t>publishedOn</w:t>
             </w:r>
-            <w:proofErr w:type="spellEnd"/>
             <w:r>
               <w:rPr>
                 <w:rFonts w:ascii="Consolas" w:eastAsia="Times New Roman" w:hAnsi="Consolas" w:cs="Courier New"/>
@@ -9383,14 +8631,6 @@
                 <w:lang w:eastAsia="en-US"/>
               </w:rPr>
               <w:br/>
-            </w:r>
-            <w:r>
-              <w:rPr>
-                <w:rFonts w:ascii="Consolas" w:eastAsia="Times New Roman" w:hAnsi="Consolas" w:cs="Courier New"/>
-                <w:color w:val="080808"/>
-                <w:lang w:eastAsia="en-US"/>
-              </w:rPr>
-              <w:lastRenderedPageBreak/>
               <w:t xml:space="preserve">    &lt;/</w:t>
             </w:r>
             <w:r>
@@ -9674,7 +8914,6 @@
               <w:br/>
               <w:t xml:space="preserve">        &lt;</w:t>
             </w:r>
-            <w:proofErr w:type="spellStart"/>
             <w:r>
               <w:rPr>
                 <w:rFonts w:ascii="Consolas" w:eastAsia="Times New Roman" w:hAnsi="Consolas" w:cs="Courier New"/>
@@ -9683,7 +8922,6 @@
               </w:rPr>
               <w:t>publishedOn</w:t>
             </w:r>
-            <w:proofErr w:type="spellEnd"/>
             <w:r>
               <w:rPr>
                 <w:rFonts w:ascii="Consolas" w:eastAsia="Times New Roman" w:hAnsi="Consolas" w:cs="Courier New"/>
@@ -9692,7 +8930,6 @@
               </w:rPr>
               <w:t>&gt;26/07/2005&lt;/</w:t>
             </w:r>
-            <w:proofErr w:type="spellStart"/>
             <w:r>
               <w:rPr>
                 <w:rFonts w:ascii="Consolas" w:eastAsia="Times New Roman" w:hAnsi="Consolas" w:cs="Courier New"/>
@@ -9701,7 +8938,6 @@
               </w:rPr>
               <w:t>publishedOn</w:t>
             </w:r>
-            <w:proofErr w:type="spellEnd"/>
             <w:r>
               <w:rPr>
                 <w:rFonts w:ascii="Consolas" w:eastAsia="Times New Roman" w:hAnsi="Consolas" w:cs="Courier New"/>
@@ -9849,25 +9085,7 @@
                 <w:color w:val="080808"/>
                 <w:lang w:eastAsia="en-US"/>
               </w:rPr>
-              <w:t>&gt;</w:t>
-            </w:r>
-            <w:proofErr w:type="spellStart"/>
-            <w:r>
-              <w:rPr>
-                <w:rFonts w:ascii="Consolas" w:eastAsia="Times New Roman" w:hAnsi="Consolas" w:cs="Courier New"/>
-                <w:color w:val="080808"/>
-                <w:lang w:eastAsia="en-US"/>
-              </w:rPr>
-              <w:t>Chadd</w:t>
-            </w:r>
-            <w:proofErr w:type="spellEnd"/>
-            <w:r>
-              <w:rPr>
-                <w:rFonts w:ascii="Consolas" w:eastAsia="Times New Roman" w:hAnsi="Consolas" w:cs="Courier New"/>
-                <w:color w:val="080808"/>
-                <w:lang w:eastAsia="en-US"/>
-              </w:rPr>
-              <w:t>&lt;/</w:t>
+              <w:t>&gt;Chadd&lt;/</w:t>
             </w:r>
             <w:r>
               <w:rPr>
@@ -10010,7 +9228,6 @@
               <w:br/>
               <w:t xml:space="preserve">        &lt;</w:t>
             </w:r>
-            <w:proofErr w:type="spellStart"/>
             <w:r>
               <w:rPr>
                 <w:rFonts w:ascii="Consolas" w:eastAsia="Times New Roman" w:hAnsi="Consolas" w:cs="Courier New"/>
@@ -10019,7 +9236,6 @@
               </w:rPr>
               <w:t>publishedOn</w:t>
             </w:r>
-            <w:proofErr w:type="spellEnd"/>
             <w:r>
               <w:rPr>
                 <w:rFonts w:ascii="Consolas" w:eastAsia="Times New Roman" w:hAnsi="Consolas" w:cs="Courier New"/>
@@ -10028,7 +9244,6 @@
               </w:rPr>
               <w:t>&gt;25/08/2014&lt;/</w:t>
             </w:r>
-            <w:proofErr w:type="spellStart"/>
             <w:r>
               <w:rPr>
                 <w:rFonts w:ascii="Consolas" w:eastAsia="Times New Roman" w:hAnsi="Consolas" w:cs="Courier New"/>
@@ -10037,7 +9252,6 @@
               </w:rPr>
               <w:t>publishedOn</w:t>
             </w:r>
-            <w:proofErr w:type="spellEnd"/>
             <w:r>
               <w:rPr>
                 <w:rFonts w:ascii="Consolas" w:eastAsia="Times New Roman" w:hAnsi="Consolas" w:cs="Courier New"/>
@@ -10360,7 +9574,7 @@
     </w:p>
     <w:p>
       <w:pPr>
-        <w:pStyle w:val="2"/>
+        <w:pStyle w:val="Heading2"/>
         <w:numPr>
           <w:ilvl w:val="0"/>
           <w:numId w:val="8"/>
@@ -10386,7 +9600,7 @@
     </w:p>
     <w:p>
       <w:pPr>
-        <w:pStyle w:val="4"/>
+        <w:pStyle w:val="Heading4"/>
         <w:rPr>
           <w:sz w:val="32"/>
           <w:szCs w:val="32"/>
@@ -10430,7 +9644,7 @@
     </w:p>
     <w:p>
       <w:pPr>
-        <w:pStyle w:val="a7"/>
+        <w:pStyle w:val="ListParagraph"/>
         <w:numPr>
           <w:ilvl w:val="0"/>
           <w:numId w:val="12"/>
@@ -10596,7 +9810,7 @@
     </w:p>
     <w:p>
       <w:pPr>
-        <w:pStyle w:val="a7"/>
+        <w:pStyle w:val="ListParagraph"/>
         <w:numPr>
           <w:ilvl w:val="0"/>
           <w:numId w:val="12"/>
@@ -10617,9 +9831,8 @@
           <w:iCs/>
           <w:color w:val="000000"/>
         </w:rPr>
-        <w:t xml:space="preserve">Filter only </w:t>
-      </w:r>
-      <w:proofErr w:type="spellStart"/>
+        <w:t>Filter only three_rooms apartments and o</w:t>
+      </w:r>
       <w:r>
         <w:rPr>
           <w:rFonts w:eastAsia="Cambria"/>
@@ -10627,9 +9840,8 @@
           <w:iCs/>
           <w:color w:val="000000"/>
         </w:rPr>
-        <w:t>three_rooms</w:t>
-      </w:r>
-      <w:proofErr w:type="spellEnd"/>
+        <w:t xml:space="preserve">rder </w:t>
+      </w:r>
       <w:r>
         <w:rPr>
           <w:rFonts w:eastAsia="Cambria"/>
@@ -10637,7 +9849,7 @@
           <w:iCs/>
           <w:color w:val="000000"/>
         </w:rPr>
-        <w:t xml:space="preserve"> apartments and o</w:t>
+        <w:t>t</w:t>
       </w:r>
       <w:r>
         <w:rPr>
@@ -10646,7 +9858,7 @@
           <w:iCs/>
           <w:color w:val="000000"/>
         </w:rPr>
-        <w:t xml:space="preserve">rder </w:t>
+        <w:t>hem by the</w:t>
       </w:r>
       <w:r>
         <w:rPr>
@@ -10655,7 +9867,7 @@
           <w:iCs/>
           <w:color w:val="000000"/>
         </w:rPr>
-        <w:t>t</w:t>
+        <w:t xml:space="preserve"> are</w:t>
       </w:r>
       <w:r>
         <w:rPr>
@@ -10664,7 +9876,7 @@
           <w:iCs/>
           <w:color w:val="000000"/>
         </w:rPr>
-        <w:t>hem by the</w:t>
+        <w:t>a</w:t>
       </w:r>
       <w:r>
         <w:rPr>
@@ -10673,7 +9885,7 @@
           <w:iCs/>
           <w:color w:val="000000"/>
         </w:rPr>
-        <w:t xml:space="preserve"> are</w:t>
+        <w:t xml:space="preserve"> in descending order, </w:t>
       </w:r>
       <w:r>
         <w:rPr>
@@ -10682,7 +9894,7 @@
           <w:iCs/>
           <w:color w:val="000000"/>
         </w:rPr>
-        <w:t>a</w:t>
+        <w:t>t</w:t>
       </w:r>
       <w:r>
         <w:rPr>
@@ -10691,7 +9903,7 @@
           <w:iCs/>
           <w:color w:val="000000"/>
         </w:rPr>
-        <w:t xml:space="preserve"> in descending order, </w:t>
+        <w:t xml:space="preserve">hen by the </w:t>
       </w:r>
       <w:r>
         <w:rPr>
@@ -10700,7 +9912,7 @@
           <w:iCs/>
           <w:color w:val="000000"/>
         </w:rPr>
-        <w:t>t</w:t>
+        <w:t>price</w:t>
       </w:r>
       <w:r>
         <w:rPr>
@@ -10709,7 +9921,7 @@
           <w:iCs/>
           <w:color w:val="000000"/>
         </w:rPr>
-        <w:t xml:space="preserve">hen by the </w:t>
+        <w:t xml:space="preserve"> in </w:t>
       </w:r>
       <w:r>
         <w:rPr>
@@ -10718,7 +9930,7 @@
           <w:iCs/>
           <w:color w:val="000000"/>
         </w:rPr>
-        <w:t>price</w:t>
+        <w:t>a</w:t>
       </w:r>
       <w:r>
         <w:rPr>
@@ -10727,7 +9939,7 @@
           <w:iCs/>
           <w:color w:val="000000"/>
         </w:rPr>
-        <w:t xml:space="preserve"> in </w:t>
+        <w:t>scending order</w:t>
       </w:r>
       <w:r>
         <w:rPr>
@@ -10736,30 +9948,12 @@
           <w:iCs/>
           <w:color w:val="000000"/>
         </w:rPr>
-        <w:t>a</w:t>
-      </w:r>
-      <w:r>
-        <w:rPr>
-          <w:rFonts w:eastAsia="Cambria"/>
-          <w:b/>
-          <w:iCs/>
-          <w:color w:val="000000"/>
-        </w:rPr>
-        <w:t>scending order</w:t>
-      </w:r>
-      <w:r>
-        <w:rPr>
-          <w:rFonts w:eastAsia="Cambria"/>
-          <w:b/>
-          <w:iCs/>
-          <w:color w:val="000000"/>
-        </w:rPr>
         <w:t>.</w:t>
       </w:r>
     </w:p>
     <w:p>
       <w:pPr>
-        <w:pStyle w:val="a7"/>
+        <w:pStyle w:val="ListParagraph"/>
         <w:numPr>
           <w:ilvl w:val="0"/>
           <w:numId w:val="12"/>
@@ -10770,6 +9964,7 @@
         </w:rPr>
       </w:pPr>
       <w:r>
+        <w:lastRenderedPageBreak/>
         <w:t>Return the information in this format:</w:t>
       </w:r>
     </w:p>
@@ -10796,82 +9991,28 @@
           <w:b/>
           <w:bCs/>
         </w:rPr>
-        <w:t>Agent {</w:t>
-      </w:r>
-      <w:proofErr w:type="spellStart"/>
+        <w:t>Agent {firstName} {lastName} with offer №{o</w:t>
+      </w:r>
       <w:r>
         <w:rPr>
           <w:rFonts w:ascii="Consolas" w:eastAsia="Consolas" w:hAnsi="Consolas" w:cs="Consolas"/>
           <w:b/>
           <w:bCs/>
         </w:rPr>
-        <w:t>firstName</w:t>
-      </w:r>
-      <w:proofErr w:type="spellEnd"/>
+        <w:t>ff</w:t>
+      </w:r>
       <w:r>
         <w:rPr>
           <w:rFonts w:ascii="Consolas" w:eastAsia="Consolas" w:hAnsi="Consolas" w:cs="Consolas"/>
           <w:b/>
           <w:bCs/>
         </w:rPr>
-        <w:t>} {</w:t>
-      </w:r>
-      <w:proofErr w:type="spellStart"/>
-      <w:r>
-        <w:rPr>
-          <w:rFonts w:ascii="Consolas" w:eastAsia="Consolas" w:hAnsi="Consolas" w:cs="Consolas"/>
-          <w:b/>
-          <w:bCs/>
-        </w:rPr>
-        <w:t>lastName</w:t>
-      </w:r>
-      <w:proofErr w:type="spellEnd"/>
-      <w:r>
-        <w:rPr>
-          <w:rFonts w:ascii="Consolas" w:eastAsia="Consolas" w:hAnsi="Consolas" w:cs="Consolas"/>
-          <w:b/>
-          <w:bCs/>
-        </w:rPr>
-        <w:t>} with offer №{</w:t>
-      </w:r>
-      <w:proofErr w:type="spellStart"/>
-      <w:r>
-        <w:rPr>
-          <w:rFonts w:ascii="Consolas" w:eastAsia="Consolas" w:hAnsi="Consolas" w:cs="Consolas"/>
-          <w:b/>
-          <w:bCs/>
-        </w:rPr>
-        <w:t>o</w:t>
-      </w:r>
-      <w:r>
-        <w:rPr>
-          <w:rFonts w:ascii="Consolas" w:eastAsia="Consolas" w:hAnsi="Consolas" w:cs="Consolas"/>
-          <w:b/>
-          <w:bCs/>
-        </w:rPr>
-        <w:t>ff</w:t>
-      </w:r>
-      <w:r>
-        <w:rPr>
-          <w:rFonts w:ascii="Consolas" w:eastAsia="Consolas" w:hAnsi="Consolas" w:cs="Consolas"/>
-          <w:b/>
-          <w:bCs/>
-        </w:rPr>
-        <w:t>erId</w:t>
-      </w:r>
-      <w:proofErr w:type="spellEnd"/>
-      <w:r>
-        <w:rPr>
-          <w:rFonts w:ascii="Consolas" w:eastAsia="Consolas" w:hAnsi="Consolas" w:cs="Consolas"/>
-          <w:b/>
-          <w:bCs/>
-        </w:rPr>
-        <w:t>}:</w:t>
+        <w:t>erId}:</w:t>
       </w:r>
     </w:p>
     <w:p>
       <w:pPr>
-        <w:pStyle w:val="a7"/>
+        <w:pStyle w:val="ListParagraph"/>
         <w:rPr>
           <w:rFonts w:ascii="Consolas" w:eastAsia="Consolas" w:hAnsi="Consolas" w:cs="Consolas"/>
           <w:b/>
@@ -10921,7 +10062,7 @@
     </w:p>
     <w:p>
       <w:pPr>
-        <w:pStyle w:val="a7"/>
+        <w:pStyle w:val="ListParagraph"/>
         <w:rPr>
           <w:rFonts w:ascii="Consolas" w:eastAsia="Consolas" w:hAnsi="Consolas" w:cs="Consolas"/>
           <w:b/>
@@ -10966,30 +10107,12 @@
           <w:b/>
           <w:bCs/>
         </w:rPr>
-        <w:t>{</w:t>
-      </w:r>
-      <w:proofErr w:type="spellStart"/>
-      <w:r>
-        <w:rPr>
-          <w:rFonts w:ascii="Consolas" w:eastAsia="Consolas" w:hAnsi="Consolas" w:cs="Consolas"/>
-          <w:b/>
-          <w:bCs/>
-        </w:rPr>
-        <w:t>townName</w:t>
-      </w:r>
-      <w:proofErr w:type="spellEnd"/>
-      <w:r>
-        <w:rPr>
-          <w:rFonts w:ascii="Consolas" w:eastAsia="Consolas" w:hAnsi="Consolas" w:cs="Consolas"/>
-          <w:b/>
-          <w:bCs/>
-        </w:rPr>
-        <w:t>}</w:t>
+        <w:t>{townName}</w:t>
       </w:r>
     </w:p>
     <w:p>
       <w:pPr>
-        <w:pStyle w:val="a7"/>
+        <w:pStyle w:val="ListParagraph"/>
         <w:rPr>
           <w:lang w:val="bg-BG"/>
         </w:rPr>
@@ -11073,9 +10196,8 @@
         <w:rPr>
           <w:noProof/>
         </w:rPr>
-        <w:lastRenderedPageBreak/>
         <w:drawing>
-          <wp:inline distT="0" distB="0" distL="0" distR="0" wp14:anchorId="3AF7A3D4" wp14:editId="35B0BC18">
+          <wp:inline distT="0" distB="0" distL="0" distR="0" wp14:anchorId="3AF7A3D4" wp14:editId="0D62B86D">
             <wp:extent cx="6626225" cy="3727450"/>
             <wp:effectExtent l="0" t="0" r="3175" b="6350"/>
             <wp:docPr id="5" name="Picture 5"/>
@@ -11139,7 +10261,7 @@
 </file>
 
 <file path=word/endnotes.xml><?xml version="1.0" encoding="utf-8"?>
-<w:endnotes xmlns:wpc="http://schemas.microsoft.com/office/word/2010/wordprocessingCanvas" xmlns:cx="http://schemas.microsoft.com/office/drawing/2014/chartex" xmlns:cx1="http://schemas.microsoft.com/office/drawing/2015/9/8/chartex" xmlns:cx2="http://schemas.microsoft.com/office/drawing/2015/10/21/chartex" xmlns:cx3="http://schemas.microsoft.com/office/drawing/2016/5/9/chartex" xmlns:cx4="http://schemas.microsoft.com/office/drawing/2016/5/10/chartex" xmlns:cx5="http://schemas.microsoft.com/office/drawing/2016/5/11/chartex" xmlns:cx6="http://schemas.microsoft.com/office/drawing/2016/5/12/chartex" xmlns:cx7="http://schemas.microsoft.com/office/drawing/2016/5/13/chartex" xmlns:cx8="http://schemas.microsoft.com/office/drawing/2016/5/14/chartex" xmlns:mc="http://schemas.openxmlformats.org/markup-compatibility/2006" xmlns:aink="http://schemas.microsoft.com/office/drawing/2016/ink" xmlns:am3d="http://schemas.microsoft.com/office/drawing/2017/model3d" xmlns:o="urn:schemas-microsoft-com:office:office" xmlns:oel="http://schemas.microsoft.com/office/2019/extlst" xmlns:r="http://schemas.openxmlformats.org/officeDocument/2006/relationships" xmlns:m="http://schemas.openxmlformats.org/officeDocument/2006/math" xmlns:v="urn:schemas-microsoft-com:vml" xmlns:wp14="http://schemas.microsoft.com/office/word/2010/wordprocessingDrawing" xmlns:wp="http://schemas.openxmlformats.org/drawingml/2006/wordprocessingDrawing" xmlns:w10="urn:schemas-microsoft-com:office:word" xmlns:w="http://schemas.openxmlformats.org/wordprocessingml/2006/main" xmlns:w14="http://schemas.microsoft.com/office/word/2010/wordml" xmlns:w15="http://schemas.microsoft.com/office/word/2012/wordml" xmlns:w16cex="http://schemas.microsoft.com/office/word/2018/wordml/cex" xmlns:w16cid="http://schemas.microsoft.com/office/word/2016/wordml/cid" xmlns:w16="http://schemas.microsoft.com/office/word/2018/wordml" xmlns:w16sdtdh="http://schemas.microsoft.com/office/word/2020/wordml/sdtdatahash" xmlns:w16se="http://schemas.microsoft.com/office/word/2015/wordml/symex" xmlns:wpg="http://schemas.microsoft.com/office/word/2010/wordprocessingGroup" xmlns:wpi="http://schemas.microsoft.com/office/word/2010/wordprocessingInk" xmlns:wne="http://schemas.microsoft.com/office/word/2006/wordml" xmlns:wps="http://schemas.microsoft.com/office/word/2010/wordprocessingShape" mc:Ignorable="w14 w15 w16se w16cid w16 w16cex w16sdtdh wp14">
+<w:endnotes xmlns:wpc="http://schemas.microsoft.com/office/word/2010/wordprocessingCanvas" xmlns:cx="http://schemas.microsoft.com/office/drawing/2014/chartex" xmlns:cx1="http://schemas.microsoft.com/office/drawing/2015/9/8/chartex" xmlns:cx2="http://schemas.microsoft.com/office/drawing/2015/10/21/chartex" xmlns:cx3="http://schemas.microsoft.com/office/drawing/2016/5/9/chartex" xmlns:cx4="http://schemas.microsoft.com/office/drawing/2016/5/10/chartex" xmlns:cx5="http://schemas.microsoft.com/office/drawing/2016/5/11/chartex" xmlns:cx6="http://schemas.microsoft.com/office/drawing/2016/5/12/chartex" xmlns:cx7="http://schemas.microsoft.com/office/drawing/2016/5/13/chartex" xmlns:cx8="http://schemas.microsoft.com/office/drawing/2016/5/14/chartex" xmlns:mc="http://schemas.openxmlformats.org/markup-compatibility/2006" xmlns:aink="http://schemas.microsoft.com/office/drawing/2016/ink" xmlns:am3d="http://schemas.microsoft.com/office/drawing/2017/model3d" xmlns:o="urn:schemas-microsoft-com:office:office" xmlns:oel="http://schemas.microsoft.com/office/2019/extlst" xmlns:r="http://schemas.openxmlformats.org/officeDocument/2006/relationships" xmlns:m="http://schemas.openxmlformats.org/officeDocument/2006/math" xmlns:v="urn:schemas-microsoft-com:vml" xmlns:wp14="http://schemas.microsoft.com/office/word/2010/wordprocessingDrawing" xmlns:wp="http://schemas.openxmlformats.org/drawingml/2006/wordprocessingDrawing" xmlns:w10="urn:schemas-microsoft-com:office:word" xmlns:w="http://schemas.openxmlformats.org/wordprocessingml/2006/main" xmlns:w14="http://schemas.microsoft.com/office/word/2010/wordml" xmlns:w15="http://schemas.microsoft.com/office/word/2012/wordml" xmlns:w16cex="http://schemas.microsoft.com/office/word/2018/wordml/cex" xmlns:w16cid="http://schemas.microsoft.com/office/word/2016/wordml/cid" xmlns:w16="http://schemas.microsoft.com/office/word/2018/wordml" xmlns:w16du="http://schemas.microsoft.com/office/word/2023/wordml/word16du" xmlns:w16sdtdh="http://schemas.microsoft.com/office/word/2020/wordml/sdtdatahash" xmlns:w16se="http://schemas.microsoft.com/office/word/2015/wordml/symex" xmlns:wpg="http://schemas.microsoft.com/office/word/2010/wordprocessingGroup" xmlns:wpi="http://schemas.microsoft.com/office/word/2010/wordprocessingInk" xmlns:wne="http://schemas.microsoft.com/office/word/2006/wordml" xmlns:wps="http://schemas.microsoft.com/office/word/2010/wordprocessingShape" mc:Ignorable="w14 w15 w16se w16cid w16 w16cex w16sdtdh w16du wp14">
   <w:endnote w:type="separator" w:id="-1">
     <w:p>
       <w:pPr>
@@ -11164,10 +10286,10 @@
 </file>
 
 <file path=word/footer1.xml><?xml version="1.0" encoding="utf-8"?>
-<w:ftr xmlns:wpc="http://schemas.microsoft.com/office/word/2010/wordprocessingCanvas" xmlns:cx="http://schemas.microsoft.com/office/drawing/2014/chartex" xmlns:cx1="http://schemas.microsoft.com/office/drawing/2015/9/8/chartex" xmlns:cx2="http://schemas.microsoft.com/office/drawing/2015/10/21/chartex" xmlns:cx3="http://schemas.microsoft.com/office/drawing/2016/5/9/chartex" xmlns:cx4="http://schemas.microsoft.com/office/drawing/2016/5/10/chartex" xmlns:cx5="http://schemas.microsoft.com/office/drawing/2016/5/11/chartex" xmlns:cx6="http://schemas.microsoft.com/office/drawing/2016/5/12/chartex" xmlns:cx7="http://schemas.microsoft.com/office/drawing/2016/5/13/chartex" xmlns:cx8="http://schemas.microsoft.com/office/drawing/2016/5/14/chartex" xmlns:mc="http://schemas.openxmlformats.org/markup-compatibility/2006" xmlns:aink="http://schemas.microsoft.com/office/drawing/2016/ink" xmlns:am3d="http://schemas.microsoft.com/office/drawing/2017/model3d" xmlns:o="urn:schemas-microsoft-com:office:office" xmlns:oel="http://schemas.microsoft.com/office/2019/extlst" xmlns:r="http://schemas.openxmlformats.org/officeDocument/2006/relationships" xmlns:m="http://schemas.openxmlformats.org/officeDocument/2006/math" xmlns:v="urn:schemas-microsoft-com:vml" xmlns:wp14="http://schemas.microsoft.com/office/word/2010/wordprocessingDrawing" xmlns:wp="http://schemas.openxmlformats.org/drawingml/2006/wordprocessingDrawing" xmlns:w10="urn:schemas-microsoft-com:office:word" xmlns:w="http://schemas.openxmlformats.org/wordprocessingml/2006/main" xmlns:w14="http://schemas.microsoft.com/office/word/2010/wordml" xmlns:w15="http://schemas.microsoft.com/office/word/2012/wordml" xmlns:w16cex="http://schemas.microsoft.com/office/word/2018/wordml/cex" xmlns:w16cid="http://schemas.microsoft.com/office/word/2016/wordml/cid" xmlns:w16="http://schemas.microsoft.com/office/word/2018/wordml" xmlns:w16sdtdh="http://schemas.microsoft.com/office/word/2020/wordml/sdtdatahash" xmlns:w16se="http://schemas.microsoft.com/office/word/2015/wordml/symex" xmlns:wpg="http://schemas.microsoft.com/office/word/2010/wordprocessingGroup" xmlns:wpi="http://schemas.microsoft.com/office/word/2010/wordprocessingInk" xmlns:wne="http://schemas.microsoft.com/office/word/2006/wordml" xmlns:wps="http://schemas.microsoft.com/office/word/2010/wordprocessingShape" mc:Ignorable="w14 w15 w16se w16cid w16 w16cex w16sdtdh wp14">
+<w:ftr xmlns:wpc="http://schemas.microsoft.com/office/word/2010/wordprocessingCanvas" xmlns:cx="http://schemas.microsoft.com/office/drawing/2014/chartex" xmlns:cx1="http://schemas.microsoft.com/office/drawing/2015/9/8/chartex" xmlns:cx2="http://schemas.microsoft.com/office/drawing/2015/10/21/chartex" xmlns:cx3="http://schemas.microsoft.com/office/drawing/2016/5/9/chartex" xmlns:cx4="http://schemas.microsoft.com/office/drawing/2016/5/10/chartex" xmlns:cx5="http://schemas.microsoft.com/office/drawing/2016/5/11/chartex" xmlns:cx6="http://schemas.microsoft.com/office/drawing/2016/5/12/chartex" xmlns:cx7="http://schemas.microsoft.com/office/drawing/2016/5/13/chartex" xmlns:cx8="http://schemas.microsoft.com/office/drawing/2016/5/14/chartex" xmlns:mc="http://schemas.openxmlformats.org/markup-compatibility/2006" xmlns:aink="http://schemas.microsoft.com/office/drawing/2016/ink" xmlns:am3d="http://schemas.microsoft.com/office/drawing/2017/model3d" xmlns:o="urn:schemas-microsoft-com:office:office" xmlns:oel="http://schemas.microsoft.com/office/2019/extlst" xmlns:r="http://schemas.openxmlformats.org/officeDocument/2006/relationships" xmlns:m="http://schemas.openxmlformats.org/officeDocument/2006/math" xmlns:v="urn:schemas-microsoft-com:vml" xmlns:wp14="http://schemas.microsoft.com/office/word/2010/wordprocessingDrawing" xmlns:wp="http://schemas.openxmlformats.org/drawingml/2006/wordprocessingDrawing" xmlns:w10="urn:schemas-microsoft-com:office:word" xmlns:w="http://schemas.openxmlformats.org/wordprocessingml/2006/main" xmlns:w14="http://schemas.microsoft.com/office/word/2010/wordml" xmlns:w15="http://schemas.microsoft.com/office/word/2012/wordml" xmlns:w16cex="http://schemas.microsoft.com/office/word/2018/wordml/cex" xmlns:w16cid="http://schemas.microsoft.com/office/word/2016/wordml/cid" xmlns:w16="http://schemas.microsoft.com/office/word/2018/wordml" xmlns:w16du="http://schemas.microsoft.com/office/word/2023/wordml/word16du" xmlns:w16sdtdh="http://schemas.microsoft.com/office/word/2020/wordml/sdtdatahash" xmlns:w16se="http://schemas.microsoft.com/office/word/2015/wordml/symex" xmlns:wpg="http://schemas.microsoft.com/office/word/2010/wordprocessingGroup" xmlns:wpi="http://schemas.microsoft.com/office/word/2010/wordprocessingInk" xmlns:wne="http://schemas.microsoft.com/office/word/2006/wordml" xmlns:wps="http://schemas.microsoft.com/office/word/2010/wordprocessingShape" mc:Ignorable="w14 w15 w16se w16cid w16 w16cex w16sdtdh w16du wp14">
   <w:p>
     <w:pPr>
-      <w:pStyle w:val="a4"/>
+      <w:pStyle w:val="Footer"/>
     </w:pPr>
     <w:r>
       <w:rPr>
@@ -11250,7 +10372,7 @@
                     <wps:cNvSpPr>
                       <a:extLst>
                         <a:ext uri="smNativeData">
-                          <sm:smNativeData xmlns:sm="smNativeData" xmlns:w="http://schemas.openxmlformats.org/wordprocessingml/2006/main" xmlns:w10="urn:schemas-microsoft-com:office:word" xmlns:v="urn:schemas-microsoft-com:vml" xmlns:o="urn:schemas-microsoft-com:office:office" xmlns="" val="SMDATA_12_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"/>
+                          <sm:smNativeData xmlns="" xmlns:o="urn:schemas-microsoft-com:office:office" xmlns:v="urn:schemas-microsoft-com:vml" xmlns:w10="urn:schemas-microsoft-com:office:word" xmlns:w="http://schemas.openxmlformats.org/wordprocessingml/2006/main" xmlns:sm="smNativeData" val="SMDATA_12_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"/>
                         </a:ext>
                       </a:extLst>
                     </wps:cNvSpPr>
@@ -11284,28 +10406,12 @@
                               <w:sz w:val="17"/>
                               <w:szCs w:val="17"/>
                             </w:rPr>
-                            <w:t xml:space="preserve">© </w:t>
-                          </w:r>
-                          <w:proofErr w:type="spellStart"/>
-                          <w:r>
-                            <w:rPr>
-                              <w:sz w:val="17"/>
-                              <w:szCs w:val="17"/>
-                            </w:rPr>
-                            <w:t>SoftUni</w:t>
-                          </w:r>
-                          <w:proofErr w:type="spellEnd"/>
-                          <w:r>
-                            <w:rPr>
-                              <w:sz w:val="17"/>
-                              <w:szCs w:val="17"/>
-                            </w:rPr>
-                            <w:t xml:space="preserve"> – </w:t>
+                            <w:t xml:space="preserve">© SoftUni – </w:t>
                           </w:r>
                           <w:hyperlink r:id="rId1" w:history="1">
                             <w:r>
                               <w:rPr>
-                                <w:rStyle w:val="a8"/>
+                                <w:rStyle w:val="Hyperlink"/>
                                 <w:color w:val="0882DE"/>
                                 <w:sz w:val="17"/>
                                 <w:szCs w:val="17"/>
@@ -11355,7 +10461,7 @@
                                           <a:picLocks noChangeAspect="1"/>
                                           <a:extLst>
                                             <a:ext uri="smNativeData">
-                                              <sm:smNativeData xmlns:sm="smNativeData" xmlns:w="http://schemas.openxmlformats.org/wordprocessingml/2006/main" xmlns:w10="urn:schemas-microsoft-com:office:word" xmlns:v="urn:schemas-microsoft-com:vml" xmlns:o="urn:schemas-microsoft-com:office:office" xmlns="" val="SMDATA_14_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"/>
+                                              <sm:smNativeData xmlns="" xmlns:o="urn:schemas-microsoft-com:office:office" xmlns:v="urn:schemas-microsoft-com:vml" xmlns:w10="urn:schemas-microsoft-com:office:word" xmlns:w="http://schemas.openxmlformats.org/wordprocessingml/2006/main" xmlns:sm="smNativeData" val="SMDATA_14_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"/>
                                             </a:ext>
                                           </a:extLst>
                                         </pic:cNvPicPr>
@@ -11418,7 +10524,7 @@
                                           <a:picLocks noChangeAspect="1"/>
                                           <a:extLst>
                                             <a:ext uri="smNativeData">
-                                              <sm:smNativeData xmlns:sm="smNativeData" xmlns:w="http://schemas.openxmlformats.org/wordprocessingml/2006/main" xmlns:w10="urn:schemas-microsoft-com:office:word" xmlns:v="urn:schemas-microsoft-com:vml" xmlns:o="urn:schemas-microsoft-com:office:office" xmlns="" val="SMDATA_14_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"/>
+                                              <sm:smNativeData xmlns="" xmlns:o="urn:schemas-microsoft-com:office:office" xmlns:v="urn:schemas-microsoft-com:vml" xmlns:w10="urn:schemas-microsoft-com:office:word" xmlns:w="http://schemas.openxmlformats.org/wordprocessingml/2006/main" xmlns:sm="smNativeData" val="SMDATA_14_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"/>
                                             </a:ext>
                                           </a:extLst>
                                         </pic:cNvPicPr>
@@ -11481,7 +10587,7 @@
                                           <a:picLocks noChangeAspect="1"/>
                                           <a:extLst>
                                             <a:ext uri="smNativeData">
-                                              <sm:smNativeData xmlns:sm="smNativeData" xmlns:w="http://schemas.openxmlformats.org/wordprocessingml/2006/main" xmlns:w10="urn:schemas-microsoft-com:office:word" xmlns:v="urn:schemas-microsoft-com:vml" xmlns:o="urn:schemas-microsoft-com:office:office" xmlns="" val="SMDATA_14_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"/>
+                                              <sm:smNativeData xmlns="" xmlns:o="urn:schemas-microsoft-com:office:office" xmlns:v="urn:schemas-microsoft-com:vml" xmlns:w10="urn:schemas-microsoft-com:office:word" xmlns:w="http://schemas.openxmlformats.org/wordprocessingml/2006/main" xmlns:sm="smNativeData" val="SMDATA_14_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"/>
                                             </a:ext>
                                           </a:extLst>
                                         </pic:cNvPicPr>
@@ -11543,7 +10649,7 @@
                                           <a:picLocks noChangeAspect="1"/>
                                           <a:extLst>
                                             <a:ext uri="smNativeData">
-                                              <sm:smNativeData xmlns:sm="smNativeData" xmlns:w="http://schemas.openxmlformats.org/wordprocessingml/2006/main" xmlns:w10="urn:schemas-microsoft-com:office:word" xmlns:v="urn:schemas-microsoft-com:vml" xmlns:o="urn:schemas-microsoft-com:office:office" xmlns="" val="SMDATA_14_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"/>
+                                              <sm:smNativeData xmlns="" xmlns:o="urn:schemas-microsoft-com:office:office" xmlns:v="urn:schemas-microsoft-com:vml" xmlns:w10="urn:schemas-microsoft-com:office:word" xmlns:w="http://schemas.openxmlformats.org/wordprocessingml/2006/main" xmlns:sm="smNativeData" val="SMDATA_14_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"/>
                                             </a:ext>
                                           </a:extLst>
                                         </pic:cNvPicPr>
@@ -11605,7 +10711,7 @@
                                           <a:picLocks noChangeAspect="1"/>
                                           <a:extLst>
                                             <a:ext uri="smNativeData">
-                                              <sm:smNativeData xmlns:sm="smNativeData" xmlns:w="http://schemas.openxmlformats.org/wordprocessingml/2006/main" xmlns:w10="urn:schemas-microsoft-com:office:word" xmlns:v="urn:schemas-microsoft-com:vml" xmlns:o="urn:schemas-microsoft-com:office:office" xmlns="" val="SMDATA_14_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"/>
+                                              <sm:smNativeData xmlns="" xmlns:o="urn:schemas-microsoft-com:office:office" xmlns:v="urn:schemas-microsoft-com:vml" xmlns:w10="urn:schemas-microsoft-com:office:word" xmlns:w="http://schemas.openxmlformats.org/wordprocessingml/2006/main" xmlns:sm="smNativeData" val="SMDATA_14_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"/>
                                             </a:ext>
                                           </a:extLst>
                                         </pic:cNvPicPr>
@@ -11667,7 +10773,7 @@
                                           <a:picLocks noChangeAspect="1"/>
                                           <a:extLst>
                                             <a:ext uri="smNativeData">
-                                              <sm:smNativeData xmlns:sm="smNativeData" xmlns:w="http://schemas.openxmlformats.org/wordprocessingml/2006/main" xmlns:w10="urn:schemas-microsoft-com:office:word" xmlns:v="urn:schemas-microsoft-com:vml" xmlns:o="urn:schemas-microsoft-com:office:office" xmlns="" val="SMDATA_14_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"/>
+                                              <sm:smNativeData xmlns="" xmlns:o="urn:schemas-microsoft-com:office:office" xmlns:v="urn:schemas-microsoft-com:vml" xmlns:w10="urn:schemas-microsoft-com:office:word" xmlns:w="http://schemas.openxmlformats.org/wordprocessingml/2006/main" xmlns:sm="smNativeData" val="SMDATA_14_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"/>
                                             </a:ext>
                                           </a:extLst>
                                         </pic:cNvPicPr>
@@ -11729,7 +10835,7 @@
                                           <a:picLocks noChangeAspect="1"/>
                                           <a:extLst>
                                             <a:ext uri="smNativeData">
-                                              <sm:smNativeData xmlns:sm="smNativeData" xmlns:w="http://schemas.openxmlformats.org/wordprocessingml/2006/main" xmlns:w10="urn:schemas-microsoft-com:office:word" xmlns:v="urn:schemas-microsoft-com:vml" xmlns:o="urn:schemas-microsoft-com:office:office" xmlns="" val="SMDATA_14_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"/>
+                                              <sm:smNativeData xmlns="" xmlns:o="urn:schemas-microsoft-com:office:office" xmlns:v="urn:schemas-microsoft-com:vml" xmlns:w10="urn:schemas-microsoft-com:office:word" xmlns:w="http://schemas.openxmlformats.org/wordprocessingml/2006/main" xmlns:sm="smNativeData" val="SMDATA_14_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"/>
                                             </a:ext>
                                           </a:extLst>
                                         </pic:cNvPicPr>
@@ -11792,7 +10898,7 @@
                                           <a:picLocks noChangeAspect="1"/>
                                           <a:extLst>
                                             <a:ext uri="smNativeData">
-                                              <sm:smNativeData xmlns:sm="smNativeData" xmlns:w="http://schemas.openxmlformats.org/wordprocessingml/2006/main" xmlns:w10="urn:schemas-microsoft-com:office:word" xmlns:v="urn:schemas-microsoft-com:vml" xmlns:o="urn:schemas-microsoft-com:office:office" xmlns="" val="SMDATA_14_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"/>
+                                              <sm:smNativeData xmlns="" xmlns:o="urn:schemas-microsoft-com:office:office" xmlns:v="urn:schemas-microsoft-com:vml" xmlns:w10="urn:schemas-microsoft-com:office:word" xmlns:w="http://schemas.openxmlformats.org/wordprocessingml/2006/main" xmlns:sm="smNativeData" val="SMDATA_14_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"/>
                                             </a:ext>
                                           </a:extLst>
                                         </pic:cNvPicPr>
@@ -11854,7 +10960,7 @@
                                           <a:picLocks noChangeAspect="1"/>
                                           <a:extLst>
                                             <a:ext uri="smNativeData">
-                                              <sm:smNativeData xmlns:sm="smNativeData" xmlns:w="http://schemas.openxmlformats.org/wordprocessingml/2006/main" xmlns:w10="urn:schemas-microsoft-com:office:word" xmlns:v="urn:schemas-microsoft-com:vml" xmlns:o="urn:schemas-microsoft-com:office:office" xmlns="" val="SMDATA_14_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"/>
+                                              <sm:smNativeData xmlns="" xmlns:o="urn:schemas-microsoft-com:office:office" xmlns:v="urn:schemas-microsoft-com:vml" xmlns:w10="urn:schemas-microsoft-com:office:word" xmlns:w="http://schemas.openxmlformats.org/wordprocessingml/2006/main" xmlns:sm="smNativeData" val="SMDATA_14_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"/>
                                             </a:ext>
                                           </a:extLst>
                                         </pic:cNvPicPr>
@@ -11901,7 +11007,7 @@
         </mc:Choice>
         <mc:Fallback>
           <w:pict>
-            <v:rect w14:anchorId="0A81962C" id="Text Box 16" o:spid="_x0000_s1026" style="position:absolute;margin-left:109pt;margin-top:7pt;width:411.4pt;height:40.45pt;z-index:251659275;visibility:visible;mso-wrap-style:square;mso-wrap-distance-left:9pt;mso-wrap-distance-top:0;mso-wrap-distance-right:9pt;mso-wrap-distance-bottom:0;mso-position-horizontal:absolute;mso-position-horizontal-relative:text;mso-position-vertical:absolute;mso-position-vertical-relative:text;v-text-anchor:top" o:gfxdata="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" o:allowincell="f" filled="f" stroked="f">
+            <v:rect w14:anchorId="0A81962C" id="Text Box 16" o:spid="_x0000_s1026" style="position:absolute;margin-left:109pt;margin-top:7pt;width:411.4pt;height:40.45pt;z-index:251659275;visibility:visible;mso-wrap-style:square;mso-wrap-distance-left:9pt;mso-wrap-distance-top:0;mso-wrap-distance-right:9pt;mso-wrap-distance-bottom:0;mso-position-horizontal:absolute;mso-position-horizontal-relative:text;mso-position-vertical:absolute;mso-position-vertical-relative:text;v-text-anchor:top" o:gfxdata="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" o:allowincell="f" filled="f" stroked="f">
               <v:textbox inset="1.4pt,3.4pt,1.4pt,1.4pt">
                 <w:txbxContent>
                   <w:p>
@@ -11919,28 +11025,12 @@
                         <w:sz w:val="17"/>
                         <w:szCs w:val="17"/>
                       </w:rPr>
-                      <w:t xml:space="preserve">© </w:t>
-                    </w:r>
-                    <w:proofErr w:type="spellStart"/>
-                    <w:r>
-                      <w:rPr>
-                        <w:sz w:val="17"/>
-                        <w:szCs w:val="17"/>
-                      </w:rPr>
-                      <w:t>SoftUni</w:t>
-                    </w:r>
-                    <w:proofErr w:type="spellEnd"/>
-                    <w:r>
-                      <w:rPr>
-                        <w:sz w:val="17"/>
-                        <w:szCs w:val="17"/>
-                      </w:rPr>
-                      <w:t xml:space="preserve"> – </w:t>
+                      <w:t xml:space="preserve">© SoftUni – </w:t>
                     </w:r>
                     <w:hyperlink r:id="rId20" w:history="1">
                       <w:r>
                         <w:rPr>
-                          <w:rStyle w:val="a8"/>
+                          <w:rStyle w:val="Hyperlink"/>
                           <w:color w:val="0882DE"/>
                           <w:sz w:val="17"/>
                           <w:szCs w:val="17"/>
@@ -11990,7 +11080,7 @@
                                     <a:picLocks noChangeAspect="1"/>
                                     <a:extLst>
                                       <a:ext uri="smNativeData">
-                                        <sm:smNativeData xmlns:sm="smNativeData" xmlns:w="http://schemas.openxmlformats.org/wordprocessingml/2006/main" xmlns:w10="urn:schemas-microsoft-com:office:word" xmlns:v="urn:schemas-microsoft-com:vml" xmlns:o="urn:schemas-microsoft-com:office:office" xmlns="" val="SMDATA_14_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"/>
+                                        <sm:smNativeData xmlns="" xmlns:o="urn:schemas-microsoft-com:office:office" xmlns:v="urn:schemas-microsoft-com:vml" xmlns:w10="urn:schemas-microsoft-com:office:word" xmlns:w="http://schemas.openxmlformats.org/wordprocessingml/2006/main" xmlns:sm="smNativeData" val="SMDATA_14_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"/>
                                       </a:ext>
                                     </a:extLst>
                                   </pic:cNvPicPr>
@@ -12053,7 +11143,7 @@
                                     <a:picLocks noChangeAspect="1"/>
                                     <a:extLst>
                                       <a:ext uri="smNativeData">
-                                        <sm:smNativeData xmlns:sm="smNativeData" xmlns:w="http://schemas.openxmlformats.org/wordprocessingml/2006/main" xmlns:w10="urn:schemas-microsoft-com:office:word" xmlns:v="urn:schemas-microsoft-com:vml" xmlns:o="urn:schemas-microsoft-com:office:office" xmlns="" val="SMDATA_14_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"/>
+                                        <sm:smNativeData xmlns="" xmlns:o="urn:schemas-microsoft-com:office:office" xmlns:v="urn:schemas-microsoft-com:vml" xmlns:w10="urn:schemas-microsoft-com:office:word" xmlns:w="http://schemas.openxmlformats.org/wordprocessingml/2006/main" xmlns:sm="smNativeData" val="SMDATA_14_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"/>
                                       </a:ext>
                                     </a:extLst>
                                   </pic:cNvPicPr>
@@ -12116,7 +11206,7 @@
                                     <a:picLocks noChangeAspect="1"/>
                                     <a:extLst>
                                       <a:ext uri="smNativeData">
-                                        <sm:smNativeData xmlns:sm="smNativeData" xmlns:w="http://schemas.openxmlformats.org/wordprocessingml/2006/main" xmlns:w10="urn:schemas-microsoft-com:office:word" xmlns:v="urn:schemas-microsoft-com:vml" xmlns:o="urn:schemas-microsoft-com:office:office" xmlns="" val="SMDATA_14_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"/>
+                                        <sm:smNativeData xmlns="" xmlns:o="urn:schemas-microsoft-com:office:office" xmlns:v="urn:schemas-microsoft-com:vml" xmlns:w10="urn:schemas-microsoft-com:office:word" xmlns:w="http://schemas.openxmlformats.org/wordprocessingml/2006/main" xmlns:sm="smNativeData" val="SMDATA_14_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"/>
                                       </a:ext>
                                     </a:extLst>
                                   </pic:cNvPicPr>
@@ -12178,7 +11268,7 @@
                                     <a:picLocks noChangeAspect="1"/>
                                     <a:extLst>
                                       <a:ext uri="smNativeData">
-                                        <sm:smNativeData xmlns:sm="smNativeData" xmlns:w="http://schemas.openxmlformats.org/wordprocessingml/2006/main" xmlns:w10="urn:schemas-microsoft-com:office:word" xmlns:v="urn:schemas-microsoft-com:vml" xmlns:o="urn:schemas-microsoft-com:office:office" xmlns="" val="SMDATA_14_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"/>
+                                        <sm:smNativeData xmlns="" xmlns:o="urn:schemas-microsoft-com:office:office" xmlns:v="urn:schemas-microsoft-com:vml" xmlns:w10="urn:schemas-microsoft-com:office:word" xmlns:w="http://schemas.openxmlformats.org/wordprocessingml/2006/main" xmlns:sm="smNativeData" val="SMDATA_14_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"/>
                                       </a:ext>
                                     </a:extLst>
                                   </pic:cNvPicPr>
@@ -12240,7 +11330,7 @@
                                     <a:picLocks noChangeAspect="1"/>
                                     <a:extLst>
                                       <a:ext uri="smNativeData">
-                                        <sm:smNativeData xmlns:sm="smNativeData" xmlns:w="http://schemas.openxmlformats.org/wordprocessingml/2006/main" xmlns:w10="urn:schemas-microsoft-com:office:word" xmlns:v="urn:schemas-microsoft-com:vml" xmlns:o="urn:schemas-microsoft-com:office:office" xmlns="" val="SMDATA_14_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"/>
+                                        <sm:smNativeData xmlns="" xmlns:o="urn:schemas-microsoft-com:office:office" xmlns:v="urn:schemas-microsoft-com:vml" xmlns:w10="urn:schemas-microsoft-com:office:word" xmlns:w="http://schemas.openxmlformats.org/wordprocessingml/2006/main" xmlns:sm="smNativeData" val="SMDATA_14_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"/>
                                       </a:ext>
                                     </a:extLst>
                                   </pic:cNvPicPr>
@@ -12302,7 +11392,7 @@
                                     <a:picLocks noChangeAspect="1"/>
                                     <a:extLst>
                                       <a:ext uri="smNativeData">
-                                        <sm:smNativeData xmlns:sm="smNativeData" xmlns:w="http://schemas.openxmlformats.org/wordprocessingml/2006/main" xmlns:w10="urn:schemas-microsoft-com:office:word" xmlns:v="urn:schemas-microsoft-com:vml" xmlns:o="urn:schemas-microsoft-com:office:office" xmlns="" val="SMDATA_14_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"/>
+                                        <sm:smNativeData xmlns="" xmlns:o="urn:schemas-microsoft-com:office:office" xmlns:v="urn:schemas-microsoft-com:vml" xmlns:w10="urn:schemas-microsoft-com:office:word" xmlns:w="http://schemas.openxmlformats.org/wordprocessingml/2006/main" xmlns:sm="smNativeData" val="SMDATA_14_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"/>
                                       </a:ext>
                                     </a:extLst>
                                   </pic:cNvPicPr>
@@ -12364,7 +11454,7 @@
                                     <a:picLocks noChangeAspect="1"/>
                                     <a:extLst>
                                       <a:ext uri="smNativeData">
-                                        <sm:smNativeData xmlns:sm="smNativeData" xmlns:w="http://schemas.openxmlformats.org/wordprocessingml/2006/main" xmlns:w10="urn:schemas-microsoft-com:office:word" xmlns:v="urn:schemas-microsoft-com:vml" xmlns:o="urn:schemas-microsoft-com:office:office" xmlns="" val="SMDATA_14_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"/>
+                                        <sm:smNativeData xmlns="" xmlns:o="urn:schemas-microsoft-com:office:office" xmlns:v="urn:schemas-microsoft-com:vml" xmlns:w10="urn:schemas-microsoft-com:office:word" xmlns:w="http://schemas.openxmlformats.org/wordprocessingml/2006/main" xmlns:sm="smNativeData" val="SMDATA_14_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"/>
                                       </a:ext>
                                     </a:extLst>
                                   </pic:cNvPicPr>
@@ -12427,7 +11517,7 @@
                                     <a:picLocks noChangeAspect="1"/>
                                     <a:extLst>
                                       <a:ext uri="smNativeData">
-                                        <sm:smNativeData xmlns:sm="smNativeData" xmlns:w="http://schemas.openxmlformats.org/wordprocessingml/2006/main" xmlns:w10="urn:schemas-microsoft-com:office:word" xmlns:v="urn:schemas-microsoft-com:vml" xmlns:o="urn:schemas-microsoft-com:office:office" xmlns="" val="SMDATA_14_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"/>
+                                        <sm:smNativeData xmlns="" xmlns:o="urn:schemas-microsoft-com:office:office" xmlns:v="urn:schemas-microsoft-com:vml" xmlns:w10="urn:schemas-microsoft-com:office:word" xmlns:w="http://schemas.openxmlformats.org/wordprocessingml/2006/main" xmlns:sm="smNativeData" val="SMDATA_14_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"/>
                                       </a:ext>
                                     </a:extLst>
                                   </pic:cNvPicPr>
@@ -12489,7 +11579,7 @@
                                     <a:picLocks noChangeAspect="1"/>
                                     <a:extLst>
                                       <a:ext uri="smNativeData">
-                                        <sm:smNativeData xmlns:sm="smNativeData" xmlns:w="http://schemas.openxmlformats.org/wordprocessingml/2006/main" xmlns:w10="urn:schemas-microsoft-com:office:word" xmlns:v="urn:schemas-microsoft-com:vml" xmlns:o="urn:schemas-microsoft-com:office:office" xmlns="" val="SMDATA_14_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"/>
+                                        <sm:smNativeData xmlns="" xmlns:o="urn:schemas-microsoft-com:office:office" xmlns:v="urn:schemas-microsoft-com:vml" xmlns:w10="urn:schemas-microsoft-com:office:word" xmlns:w="http://schemas.openxmlformats.org/wordprocessingml/2006/main" xmlns:sm="smNativeData" val="SMDATA_14_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"/>
                                       </a:ext>
                                     </a:extLst>
                                   </pic:cNvPicPr>
@@ -12553,7 +11643,7 @@
                     <wps:cNvSpPr>
                       <a:extLst>
                         <a:ext uri="smNativeData">
-                          <sm:smNativeData xmlns:sm="smNativeData" xmlns:w="http://schemas.openxmlformats.org/wordprocessingml/2006/main" xmlns:w10="urn:schemas-microsoft-com:office:word" xmlns:v="urn:schemas-microsoft-com:vml" xmlns:o="urn:schemas-microsoft-com:office:office" xmlns="" val="SMDATA_12_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"/>
+                          <sm:smNativeData xmlns="" xmlns:o="urn:schemas-microsoft-com:office:office" xmlns:v="urn:schemas-microsoft-com:vml" xmlns:w10="urn:schemas-microsoft-com:office:word" xmlns:w="http://schemas.openxmlformats.org/wordprocessingml/2006/main" xmlns:sm="smNativeData" val="SMDATA_12_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"/>
                         </a:ext>
                       </a:extLst>
                     </wps:cNvSpPr>
@@ -12604,7 +11694,7 @@
         </mc:Choice>
         <mc:Fallback>
           <w:pict>
-            <v:rect w14:anchorId="24691DE9" id="Text Box 6" o:spid="_x0000_s1027" style="position:absolute;margin-left:109.85pt;margin-top:28.05pt;width:40.15pt;height:13pt;z-index:251659276;visibility:visible;mso-wrap-style:square;mso-wrap-distance-left:9pt;mso-wrap-distance-top:0;mso-wrap-distance-right:9pt;mso-wrap-distance-bottom:0;mso-position-horizontal:absolute;mso-position-horizontal-relative:text;mso-position-vertical:absolute;mso-position-vertical-relative:text;v-text-anchor:middle" o:gfxdata="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" o:allowincell="f" filled="f" stroked="f" strokeweight=".5pt">
+            <v:rect w14:anchorId="24691DE9" id="Text Box 6" o:spid="_x0000_s1027" style="position:absolute;margin-left:109.85pt;margin-top:28.05pt;width:40.15pt;height:13pt;z-index:251659276;visibility:visible;mso-wrap-style:square;mso-wrap-distance-left:9pt;mso-wrap-distance-top:0;mso-wrap-distance-right:9pt;mso-wrap-distance-bottom:0;mso-position-horizontal:absolute;mso-position-horizontal-relative:text;mso-position-vertical:absolute;mso-position-vertical-relative:text;v-text-anchor:middle" o:gfxdata="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" o:allowincell="f" filled="f" stroked="f" strokeweight=".5pt">
               <v:textbox inset="1.4pt,0,0,0">
                 <w:txbxContent>
                   <w:p>
@@ -12656,7 +11746,7 @@
                     <wps:cNvSpPr>
                       <a:extLst>
                         <a:ext uri="smNativeData">
-                          <sm:smNativeData xmlns:sm="smNativeData" xmlns:w="http://schemas.openxmlformats.org/wordprocessingml/2006/main" xmlns:w10="urn:schemas-microsoft-com:office:word" xmlns:v="urn:schemas-microsoft-com:vml" xmlns:o="urn:schemas-microsoft-com:office:office" xmlns="" val="SMDATA_12_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"/>
+                          <sm:smNativeData xmlns="" xmlns:o="urn:schemas-microsoft-com:office:office" xmlns:v="urn:schemas-microsoft-com:vml" xmlns:w10="urn:schemas-microsoft-com:office:word" xmlns:w="http://schemas.openxmlformats.org/wordprocessingml/2006/main" xmlns:sm="smNativeData" val="SMDATA_12_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"/>
                         </a:ext>
                       </a:extLst>
                     </wps:cNvSpPr>
@@ -12785,7 +11875,7 @@
         </mc:Choice>
         <mc:Fallback>
           <w:pict>
-            <v:rect w14:anchorId="647FD6DE" id="Text Box 4" o:spid="_x0000_s1028" style="position:absolute;margin-left:444.65pt;margin-top:26.95pt;width:70.9pt;height:15.9pt;z-index:251659277;visibility:visible;mso-wrap-style:square;mso-wrap-distance-left:9pt;mso-wrap-distance-top:0;mso-wrap-distance-right:9pt;mso-wrap-distance-bottom:0;mso-position-horizontal:absolute;mso-position-horizontal-relative:text;mso-position-vertical:absolute;mso-position-vertical-relative:text;v-text-anchor:middle" o:gfxdata="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" o:allowincell="f" filled="f" stroked="f" strokeweight=".5pt">
+            <v:rect w14:anchorId="647FD6DE" id="Text Box 4" o:spid="_x0000_s1028" style="position:absolute;margin-left:444.65pt;margin-top:26.95pt;width:70.9pt;height:15.9pt;z-index:251659277;visibility:visible;mso-wrap-style:square;mso-wrap-distance-left:9pt;mso-wrap-distance-top:0;mso-wrap-distance-right:9pt;mso-wrap-distance-bottom:0;mso-position-horizontal:absolute;mso-position-horizontal-relative:text;mso-position-vertical:absolute;mso-position-vertical-relative:text;v-text-anchor:middle" o:gfxdata="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" o:allowincell="f" filled="f" stroked="f" strokeweight=".5pt">
               <v:textbox inset="0,0,0,0">
                 <w:txbxContent>
                   <w:p>
@@ -12922,7 +12012,7 @@
                     <a:picLocks noChangeAspect="1"/>
                     <a:extLst>
                       <a:ext uri="smNativeData">
-                        <sm:smNativeData xmlns:sm="smNativeData" xmlns:w="http://schemas.openxmlformats.org/wordprocessingml/2006/main" xmlns:w10="urn:schemas-microsoft-com:office:word" xmlns:v="urn:schemas-microsoft-com:vml" xmlns:o="urn:schemas-microsoft-com:office:office" xmlns="" val="SMDATA_14_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"/>
+                        <sm:smNativeData xmlns="" xmlns:o="urn:schemas-microsoft-com:office:office" xmlns:v="urn:schemas-microsoft-com:vml" xmlns:w10="urn:schemas-microsoft-com:office:word" xmlns:w="http://schemas.openxmlformats.org/wordprocessingml/2006/main" xmlns:sm="smNativeData" val="SMDATA_14_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"/>
                       </a:ext>
                     </a:extLst>
                   </pic:cNvPicPr>
@@ -12957,7 +12047,7 @@
 </file>
 
 <file path=word/footnotes.xml><?xml version="1.0" encoding="utf-8"?>
-<w:footnotes xmlns:wpc="http://schemas.microsoft.com/office/word/2010/wordprocessingCanvas" xmlns:cx="http://schemas.microsoft.com/office/drawing/2014/chartex" xmlns:cx1="http://schemas.microsoft.com/office/drawing/2015/9/8/chartex" xmlns:cx2="http://schemas.microsoft.com/office/drawing/2015/10/21/chartex" xmlns:cx3="http://schemas.microsoft.com/office/drawing/2016/5/9/chartex" xmlns:cx4="http://schemas.microsoft.com/office/drawing/2016/5/10/chartex" xmlns:cx5="http://schemas.microsoft.com/office/drawing/2016/5/11/chartex" xmlns:cx6="http://schemas.microsoft.com/office/drawing/2016/5/12/chartex" xmlns:cx7="http://schemas.microsoft.com/office/drawing/2016/5/13/chartex" xmlns:cx8="http://schemas.microsoft.com/office/drawing/2016/5/14/chartex" xmlns:mc="http://schemas.openxmlformats.org/markup-compatibility/2006" xmlns:aink="http://schemas.microsoft.com/office/drawing/2016/ink" xmlns:am3d="http://schemas.microsoft.com/office/drawing/2017/model3d" xmlns:o="urn:schemas-microsoft-com:office:office" xmlns:oel="http://schemas.microsoft.com/office/2019/extlst" xmlns:r="http://schemas.openxmlformats.org/officeDocument/2006/relationships" xmlns:m="http://schemas.openxmlformats.org/officeDocument/2006/math" xmlns:v="urn:schemas-microsoft-com:vml" xmlns:wp14="http://schemas.microsoft.com/office/word/2010/wordprocessingDrawing" xmlns:wp="http://schemas.openxmlformats.org/drawingml/2006/wordprocessingDrawing" xmlns:w10="urn:schemas-microsoft-com:office:word" xmlns:w="http://schemas.openxmlformats.org/wordprocessingml/2006/main" xmlns:w14="http://schemas.microsoft.com/office/word/2010/wordml" xmlns:w15="http://schemas.microsoft.com/office/word/2012/wordml" xmlns:w16cex="http://schemas.microsoft.com/office/word/2018/wordml/cex" xmlns:w16cid="http://schemas.microsoft.com/office/word/2016/wordml/cid" xmlns:w16="http://schemas.microsoft.com/office/word/2018/wordml" xmlns:w16sdtdh="http://schemas.microsoft.com/office/word/2020/wordml/sdtdatahash" xmlns:w16se="http://schemas.microsoft.com/office/word/2015/wordml/symex" xmlns:wpg="http://schemas.microsoft.com/office/word/2010/wordprocessingGroup" xmlns:wpi="http://schemas.microsoft.com/office/word/2010/wordprocessingInk" xmlns:wne="http://schemas.microsoft.com/office/word/2006/wordml" xmlns:wps="http://schemas.microsoft.com/office/word/2010/wordprocessingShape" mc:Ignorable="w14 w15 w16se w16cid w16 w16cex w16sdtdh wp14">
+<w:footnotes xmlns:wpc="http://schemas.microsoft.com/office/word/2010/wordprocessingCanvas" xmlns:cx="http://schemas.microsoft.com/office/drawing/2014/chartex" xmlns:cx1="http://schemas.microsoft.com/office/drawing/2015/9/8/chartex" xmlns:cx2="http://schemas.microsoft.com/office/drawing/2015/10/21/chartex" xmlns:cx3="http://schemas.microsoft.com/office/drawing/2016/5/9/chartex" xmlns:cx4="http://schemas.microsoft.com/office/drawing/2016/5/10/chartex" xmlns:cx5="http://schemas.microsoft.com/office/drawing/2016/5/11/chartex" xmlns:cx6="http://schemas.microsoft.com/office/drawing/2016/5/12/chartex" xmlns:cx7="http://schemas.microsoft.com/office/drawing/2016/5/13/chartex" xmlns:cx8="http://schemas.microsoft.com/office/drawing/2016/5/14/chartex" xmlns:mc="http://schemas.openxmlformats.org/markup-compatibility/2006" xmlns:aink="http://schemas.microsoft.com/office/drawing/2016/ink" xmlns:am3d="http://schemas.microsoft.com/office/drawing/2017/model3d" xmlns:o="urn:schemas-microsoft-com:office:office" xmlns:oel="http://schemas.microsoft.com/office/2019/extlst" xmlns:r="http://schemas.openxmlformats.org/officeDocument/2006/relationships" xmlns:m="http://schemas.openxmlformats.org/officeDocument/2006/math" xmlns:v="urn:schemas-microsoft-com:vml" xmlns:wp14="http://schemas.microsoft.com/office/word/2010/wordprocessingDrawing" xmlns:wp="http://schemas.openxmlformats.org/drawingml/2006/wordprocessingDrawing" xmlns:w10="urn:schemas-microsoft-com:office:word" xmlns:w="http://schemas.openxmlformats.org/wordprocessingml/2006/main" xmlns:w14="http://schemas.microsoft.com/office/word/2010/wordml" xmlns:w15="http://schemas.microsoft.com/office/word/2012/wordml" xmlns:w16cex="http://schemas.microsoft.com/office/word/2018/wordml/cex" xmlns:w16cid="http://schemas.microsoft.com/office/word/2016/wordml/cid" xmlns:w16="http://schemas.microsoft.com/office/word/2018/wordml" xmlns:w16du="http://schemas.microsoft.com/office/word/2023/wordml/word16du" xmlns:w16sdtdh="http://schemas.microsoft.com/office/word/2020/wordml/sdtdatahash" xmlns:w16se="http://schemas.microsoft.com/office/word/2015/wordml/symex" xmlns:wpg="http://schemas.microsoft.com/office/word/2010/wordprocessingGroup" xmlns:wpi="http://schemas.microsoft.com/office/word/2010/wordprocessingInk" xmlns:wne="http://schemas.microsoft.com/office/word/2006/wordml" xmlns:wps="http://schemas.microsoft.com/office/word/2010/wordprocessingShape" mc:Ignorable="w14 w15 w16se w16cid w16 w16cex w16sdtdh w16du wp14">
   <w:footnote w:type="separator" w:id="-1">
     <w:p>
       <w:pPr>
@@ -12982,10 +12072,10 @@
 </file>
 
 <file path=word/header1.xml><?xml version="1.0" encoding="utf-8"?>
-<w:hdr xmlns:wpc="http://schemas.microsoft.com/office/word/2010/wordprocessingCanvas" xmlns:cx="http://schemas.microsoft.com/office/drawing/2014/chartex" xmlns:cx1="http://schemas.microsoft.com/office/drawing/2015/9/8/chartex" xmlns:cx2="http://schemas.microsoft.com/office/drawing/2015/10/21/chartex" xmlns:cx3="http://schemas.microsoft.com/office/drawing/2016/5/9/chartex" xmlns:cx4="http://schemas.microsoft.com/office/drawing/2016/5/10/chartex" xmlns:cx5="http://schemas.microsoft.com/office/drawing/2016/5/11/chartex" xmlns:cx6="http://schemas.microsoft.com/office/drawing/2016/5/12/chartex" xmlns:cx7="http://schemas.microsoft.com/office/drawing/2016/5/13/chartex" xmlns:cx8="http://schemas.microsoft.com/office/drawing/2016/5/14/chartex" xmlns:mc="http://schemas.openxmlformats.org/markup-compatibility/2006" xmlns:aink="http://schemas.microsoft.com/office/drawing/2016/ink" xmlns:am3d="http://schemas.microsoft.com/office/drawing/2017/model3d" xmlns:o="urn:schemas-microsoft-com:office:office" xmlns:oel="http://schemas.microsoft.com/office/2019/extlst" xmlns:r="http://schemas.openxmlformats.org/officeDocument/2006/relationships" xmlns:m="http://schemas.openxmlformats.org/officeDocument/2006/math" xmlns:v="urn:schemas-microsoft-com:vml" xmlns:wp14="http://schemas.microsoft.com/office/word/2010/wordprocessingDrawing" xmlns:wp="http://schemas.openxmlformats.org/drawingml/2006/wordprocessingDrawing" xmlns:w10="urn:schemas-microsoft-com:office:word" xmlns:w="http://schemas.openxmlformats.org/wordprocessingml/2006/main" xmlns:w14="http://schemas.microsoft.com/office/word/2010/wordml" xmlns:w15="http://schemas.microsoft.com/office/word/2012/wordml" xmlns:w16cex="http://schemas.microsoft.com/office/word/2018/wordml/cex" xmlns:w16cid="http://schemas.microsoft.com/office/word/2016/wordml/cid" xmlns:w16="http://schemas.microsoft.com/office/word/2018/wordml" xmlns:w16sdtdh="http://schemas.microsoft.com/office/word/2020/wordml/sdtdatahash" xmlns:w16se="http://schemas.microsoft.com/office/word/2015/wordml/symex" xmlns:wpg="http://schemas.microsoft.com/office/word/2010/wordprocessingGroup" xmlns:wpi="http://schemas.microsoft.com/office/word/2010/wordprocessingInk" xmlns:wne="http://schemas.microsoft.com/office/word/2006/wordml" xmlns:wps="http://schemas.microsoft.com/office/word/2010/wordprocessingShape" mc:Ignorable="w14 w15 w16se w16cid w16 w16cex w16sdtdh wp14">
+<w:hdr xmlns:wpc="http://schemas.microsoft.com/office/word/2010/wordprocessingCanvas" xmlns:cx="http://schemas.microsoft.com/office/drawing/2014/chartex" xmlns:cx1="http://schemas.microsoft.com/office/drawing/2015/9/8/chartex" xmlns:cx2="http://schemas.microsoft.com/office/drawing/2015/10/21/chartex" xmlns:cx3="http://schemas.microsoft.com/office/drawing/2016/5/9/chartex" xmlns:cx4="http://schemas.microsoft.com/office/drawing/2016/5/10/chartex" xmlns:cx5="http://schemas.microsoft.com/office/drawing/2016/5/11/chartex" xmlns:cx6="http://schemas.microsoft.com/office/drawing/2016/5/12/chartex" xmlns:cx7="http://schemas.microsoft.com/office/drawing/2016/5/13/chartex" xmlns:cx8="http://schemas.microsoft.com/office/drawing/2016/5/14/chartex" xmlns:mc="http://schemas.openxmlformats.org/markup-compatibility/2006" xmlns:aink="http://schemas.microsoft.com/office/drawing/2016/ink" xmlns:am3d="http://schemas.microsoft.com/office/drawing/2017/model3d" xmlns:o="urn:schemas-microsoft-com:office:office" xmlns:oel="http://schemas.microsoft.com/office/2019/extlst" xmlns:r="http://schemas.openxmlformats.org/officeDocument/2006/relationships" xmlns:m="http://schemas.openxmlformats.org/officeDocument/2006/math" xmlns:v="urn:schemas-microsoft-com:vml" xmlns:wp14="http://schemas.microsoft.com/office/word/2010/wordprocessingDrawing" xmlns:wp="http://schemas.openxmlformats.org/drawingml/2006/wordprocessingDrawing" xmlns:w10="urn:schemas-microsoft-com:office:word" xmlns:w="http://schemas.openxmlformats.org/wordprocessingml/2006/main" xmlns:w14="http://schemas.microsoft.com/office/word/2010/wordml" xmlns:w15="http://schemas.microsoft.com/office/word/2012/wordml" xmlns:w16cex="http://schemas.microsoft.com/office/word/2018/wordml/cex" xmlns:w16cid="http://schemas.microsoft.com/office/word/2016/wordml/cid" xmlns:w16="http://schemas.microsoft.com/office/word/2018/wordml" xmlns:w16du="http://schemas.microsoft.com/office/word/2023/wordml/word16du" xmlns:w16sdtdh="http://schemas.microsoft.com/office/word/2020/wordml/sdtdatahash" xmlns:w16se="http://schemas.microsoft.com/office/word/2015/wordml/symex" xmlns:wpg="http://schemas.microsoft.com/office/word/2010/wordprocessingGroup" xmlns:wpi="http://schemas.microsoft.com/office/word/2010/wordprocessingInk" xmlns:wne="http://schemas.microsoft.com/office/word/2006/wordml" xmlns:wps="http://schemas.microsoft.com/office/word/2010/wordprocessingShape" mc:Ignorable="w14 w15 w16se w16cid w16 w16cex w16sdtdh w16du wp14">
   <w:p>
     <w:pPr>
-      <w:pStyle w:val="a3"/>
+      <w:pStyle w:val="Header"/>
       <w:ind w:hanging="1134"/>
     </w:pPr>
   </w:p>
@@ -12993,7 +12083,7 @@
 </file>
 
 <file path=word/numbering.xml><?xml version="1.0" encoding="utf-8"?>
-<w:numbering xmlns:wpc="http://schemas.microsoft.com/office/word/2010/wordprocessingCanvas" xmlns:cx="http://schemas.microsoft.com/office/drawing/2014/chartex" xmlns:cx1="http://schemas.microsoft.com/office/drawing/2015/9/8/chartex" xmlns:cx2="http://schemas.microsoft.com/office/drawing/2015/10/21/chartex" xmlns:cx3="http://schemas.microsoft.com/office/drawing/2016/5/9/chartex" xmlns:cx4="http://schemas.microsoft.com/office/drawing/2016/5/10/chartex" xmlns:cx5="http://schemas.microsoft.com/office/drawing/2016/5/11/chartex" xmlns:cx6="http://schemas.microsoft.com/office/drawing/2016/5/12/chartex" xmlns:cx7="http://schemas.microsoft.com/office/drawing/2016/5/13/chartex" xmlns:cx8="http://schemas.microsoft.com/office/drawing/2016/5/14/chartex" xmlns:mc="http://schemas.openxmlformats.org/markup-compatibility/2006" xmlns:aink="http://schemas.microsoft.com/office/drawing/2016/ink" xmlns:am3d="http://schemas.microsoft.com/office/drawing/2017/model3d" xmlns:o="urn:schemas-microsoft-com:office:office" xmlns:oel="http://schemas.microsoft.com/office/2019/extlst" xmlns:r="http://schemas.openxmlformats.org/officeDocument/2006/relationships" xmlns:m="http://schemas.openxmlformats.org/officeDocument/2006/math" xmlns:v="urn:schemas-microsoft-com:vml" xmlns:wp14="http://schemas.microsoft.com/office/word/2010/wordprocessingDrawing" xmlns:wp="http://schemas.openxmlformats.org/drawingml/2006/wordprocessingDrawing" xmlns:w10="urn:schemas-microsoft-com:office:word" xmlns:w="http://schemas.openxmlformats.org/wordprocessingml/2006/main" xmlns:w14="http://schemas.microsoft.com/office/word/2010/wordml" xmlns:w15="http://schemas.microsoft.com/office/word/2012/wordml" xmlns:w16cex="http://schemas.microsoft.com/office/word/2018/wordml/cex" xmlns:w16cid="http://schemas.microsoft.com/office/word/2016/wordml/cid" xmlns:w16="http://schemas.microsoft.com/office/word/2018/wordml" xmlns:w16sdtdh="http://schemas.microsoft.com/office/word/2020/wordml/sdtdatahash" xmlns:w16se="http://schemas.microsoft.com/office/word/2015/wordml/symex" xmlns:wpg="http://schemas.microsoft.com/office/word/2010/wordprocessingGroup" xmlns:wpi="http://schemas.microsoft.com/office/word/2010/wordprocessingInk" xmlns:wne="http://schemas.microsoft.com/office/word/2006/wordml" xmlns:wps="http://schemas.microsoft.com/office/word/2010/wordprocessingShape" mc:Ignorable="w14 w15 w16se w16cid w16 w16cex w16sdtdh wp14">
+<w:numbering xmlns:wpc="http://schemas.microsoft.com/office/word/2010/wordprocessingCanvas" xmlns:cx="http://schemas.microsoft.com/office/drawing/2014/chartex" xmlns:cx1="http://schemas.microsoft.com/office/drawing/2015/9/8/chartex" xmlns:cx2="http://schemas.microsoft.com/office/drawing/2015/10/21/chartex" xmlns:cx3="http://schemas.microsoft.com/office/drawing/2016/5/9/chartex" xmlns:cx4="http://schemas.microsoft.com/office/drawing/2016/5/10/chartex" xmlns:cx5="http://schemas.microsoft.com/office/drawing/2016/5/11/chartex" xmlns:cx6="http://schemas.microsoft.com/office/drawing/2016/5/12/chartex" xmlns:cx7="http://schemas.microsoft.com/office/drawing/2016/5/13/chartex" xmlns:cx8="http://schemas.microsoft.com/office/drawing/2016/5/14/chartex" xmlns:mc="http://schemas.openxmlformats.org/markup-compatibility/2006" xmlns:aink="http://schemas.microsoft.com/office/drawing/2016/ink" xmlns:am3d="http://schemas.microsoft.com/office/drawing/2017/model3d" xmlns:o="urn:schemas-microsoft-com:office:office" xmlns:oel="http://schemas.microsoft.com/office/2019/extlst" xmlns:r="http://schemas.openxmlformats.org/officeDocument/2006/relationships" xmlns:m="http://schemas.openxmlformats.org/officeDocument/2006/math" xmlns:v="urn:schemas-microsoft-com:vml" xmlns:wp14="http://schemas.microsoft.com/office/word/2010/wordprocessingDrawing" xmlns:wp="http://schemas.openxmlformats.org/drawingml/2006/wordprocessingDrawing" xmlns:w10="urn:schemas-microsoft-com:office:word" xmlns:w="http://schemas.openxmlformats.org/wordprocessingml/2006/main" xmlns:w14="http://schemas.microsoft.com/office/word/2010/wordml" xmlns:w15="http://schemas.microsoft.com/office/word/2012/wordml" xmlns:w16cex="http://schemas.microsoft.com/office/word/2018/wordml/cex" xmlns:w16cid="http://schemas.microsoft.com/office/word/2016/wordml/cid" xmlns:w16="http://schemas.microsoft.com/office/word/2018/wordml" xmlns:w16du="http://schemas.microsoft.com/office/word/2023/wordml/word16du" xmlns:w16sdtdh="http://schemas.microsoft.com/office/word/2020/wordml/sdtdatahash" xmlns:w16se="http://schemas.microsoft.com/office/word/2015/wordml/symex" xmlns:wpg="http://schemas.microsoft.com/office/word/2010/wordprocessingGroup" xmlns:wpi="http://schemas.microsoft.com/office/word/2010/wordprocessingInk" xmlns:wne="http://schemas.microsoft.com/office/word/2006/wordml" xmlns:wps="http://schemas.microsoft.com/office/word/2010/wordprocessingShape" mc:Ignorable="w14 w15 w16se w16cid w16 w16cex w16sdtdh w16du wp14">
   <w:abstractNum w:abstractNumId="0" w15:restartNumberingAfterBreak="0">
     <w:nsid w:val="02F47C61"/>
     <w:multiLevelType w:val="hybridMultilevel"/>
@@ -16230,7 +15320,7 @@
     <w:lvl w:ilvl="0" w:tplc="2220B1BA">
       <w:start w:val="1"/>
       <w:numFmt w:val="decimal"/>
-      <w:pStyle w:val="2"/>
+      <w:pStyle w:val="Heading2"/>
       <w:lvlText w:val="%1."/>
       <w:lvlJc w:val="left"/>
       <w:pPr>
@@ -18061,7 +17151,7 @@
 </file>
 
 <file path=word/styles.xml><?xml version="1.0" encoding="utf-8"?>
-<w:styles xmlns:mc="http://schemas.openxmlformats.org/markup-compatibility/2006" xmlns:r="http://schemas.openxmlformats.org/officeDocument/2006/relationships" xmlns:w="http://schemas.openxmlformats.org/wordprocessingml/2006/main" xmlns:w14="http://schemas.microsoft.com/office/word/2010/wordml" xmlns:w15="http://schemas.microsoft.com/office/word/2012/wordml" xmlns:w16cex="http://schemas.microsoft.com/office/word/2018/wordml/cex" xmlns:w16cid="http://schemas.microsoft.com/office/word/2016/wordml/cid" xmlns:w16="http://schemas.microsoft.com/office/word/2018/wordml" xmlns:w16sdtdh="http://schemas.microsoft.com/office/word/2020/wordml/sdtdatahash" xmlns:w16se="http://schemas.microsoft.com/office/word/2015/wordml/symex" mc:Ignorable="w14 w15 w16se w16cid w16 w16cex w16sdtdh">
+<w:styles xmlns:mc="http://schemas.openxmlformats.org/markup-compatibility/2006" xmlns:r="http://schemas.openxmlformats.org/officeDocument/2006/relationships" xmlns:w="http://schemas.openxmlformats.org/wordprocessingml/2006/main" xmlns:w14="http://schemas.microsoft.com/office/word/2010/wordml" xmlns:w15="http://schemas.microsoft.com/office/word/2012/wordml" xmlns:w16cex="http://schemas.microsoft.com/office/word/2018/wordml/cex" xmlns:w16cid="http://schemas.microsoft.com/office/word/2016/wordml/cid" xmlns:w16="http://schemas.microsoft.com/office/word/2018/wordml" xmlns:w16du="http://schemas.microsoft.com/office/word/2023/wordml/word16du" xmlns:w16sdtdh="http://schemas.microsoft.com/office/word/2020/wordml/sdtdatahash" xmlns:w16se="http://schemas.microsoft.com/office/word/2015/wordml/symex" mc:Ignorable="w14 w15 w16se w16cid w16 w16cex w16sdtdh w16du">
   <w:docDefaults>
     <w:rPrDefault>
       <w:rPr>
@@ -18376,14 +17466,14 @@
     <w:lsdException w:name="Unresolved Mention" w:semiHidden="1" w:unhideWhenUsed="1"/>
     <w:lsdException w:name="Smart Link" w:semiHidden="1" w:unhideWhenUsed="1"/>
   </w:latentStyles>
-  <w:style w:type="paragraph" w:default="1" w:styleId="a">
+  <w:style w:type="paragraph" w:default="1" w:styleId="Normal">
     <w:name w:val="Normal"/>
     <w:qFormat/>
   </w:style>
-  <w:style w:type="paragraph" w:styleId="1">
+  <w:style w:type="paragraph" w:styleId="Heading1">
     <w:name w:val="heading 1"/>
-    <w:basedOn w:val="a"/>
-    <w:next w:val="a"/>
+    <w:basedOn w:val="Normal"/>
+    <w:next w:val="Normal"/>
     <w:qFormat/>
     <w:pPr>
       <w:keepNext/>
@@ -18399,10 +17489,10 @@
       <w:szCs w:val="32"/>
     </w:rPr>
   </w:style>
-  <w:style w:type="paragraph" w:styleId="2">
+  <w:style w:type="paragraph" w:styleId="Heading2">
     <w:name w:val="heading 2"/>
-    <w:basedOn w:val="a"/>
-    <w:next w:val="a"/>
+    <w:basedOn w:val="Normal"/>
+    <w:next w:val="Normal"/>
     <w:qFormat/>
     <w:pPr>
       <w:keepNext/>
@@ -18423,10 +17513,10 @@
       <w:szCs w:val="36"/>
     </w:rPr>
   </w:style>
-  <w:style w:type="paragraph" w:styleId="3">
+  <w:style w:type="paragraph" w:styleId="Heading3">
     <w:name w:val="heading 3"/>
-    <w:basedOn w:val="a"/>
-    <w:next w:val="a"/>
+    <w:basedOn w:val="Normal"/>
+    <w:next w:val="Normal"/>
     <w:qFormat/>
     <w:pPr>
       <w:keepNext/>
@@ -18442,10 +17532,10 @@
       <w:szCs w:val="32"/>
     </w:rPr>
   </w:style>
-  <w:style w:type="paragraph" w:styleId="4">
+  <w:style w:type="paragraph" w:styleId="Heading4">
     <w:name w:val="heading 4"/>
-    <w:basedOn w:val="a"/>
-    <w:next w:val="a"/>
+    <w:basedOn w:val="Normal"/>
+    <w:next w:val="Normal"/>
     <w:qFormat/>
     <w:pPr>
       <w:keepNext/>
@@ -18461,10 +17551,10 @@
       <w:sz w:val="28"/>
     </w:rPr>
   </w:style>
-  <w:style w:type="paragraph" w:styleId="5">
+  <w:style w:type="paragraph" w:styleId="Heading5">
     <w:name w:val="heading 5"/>
-    <w:basedOn w:val="a"/>
-    <w:next w:val="a"/>
+    <w:basedOn w:val="Normal"/>
+    <w:next w:val="Normal"/>
     <w:qFormat/>
     <w:pPr>
       <w:keepNext/>
@@ -18478,13 +17568,13 @@
       <w:color w:val="B2500E"/>
     </w:rPr>
   </w:style>
-  <w:style w:type="character" w:default="1" w:styleId="a0">
+  <w:style w:type="character" w:default="1" w:styleId="DefaultParagraphFont">
     <w:name w:val="Default Paragraph Font"/>
     <w:uiPriority w:val="1"/>
     <w:semiHidden/>
     <w:unhideWhenUsed/>
   </w:style>
-  <w:style w:type="table" w:default="1" w:styleId="a1">
+  <w:style w:type="table" w:default="1" w:styleId="TableNormal">
     <w:name w:val="Normal Table"/>
     <w:uiPriority w:val="99"/>
     <w:semiHidden/>
@@ -18499,15 +17589,15 @@
       </w:tblCellMar>
     </w:tblPr>
   </w:style>
-  <w:style w:type="numbering" w:default="1" w:styleId="a2">
+  <w:style w:type="numbering" w:default="1" w:styleId="NoList">
     <w:name w:val="No List"/>
     <w:uiPriority w:val="99"/>
     <w:semiHidden/>
     <w:unhideWhenUsed/>
   </w:style>
-  <w:style w:type="paragraph" w:styleId="a3">
+  <w:style w:type="paragraph" w:styleId="Header">
     <w:name w:val="header"/>
-    <w:basedOn w:val="a"/>
+    <w:basedOn w:val="Normal"/>
     <w:qFormat/>
     <w:pPr>
       <w:tabs>
@@ -18517,9 +17607,9 @@
       <w:spacing w:after="0" w:line="240" w:lineRule="auto"/>
     </w:pPr>
   </w:style>
-  <w:style w:type="paragraph" w:styleId="a4">
+  <w:style w:type="paragraph" w:styleId="Footer">
     <w:name w:val="footer"/>
-    <w:basedOn w:val="a"/>
+    <w:basedOn w:val="Normal"/>
     <w:qFormat/>
     <w:pPr>
       <w:tabs>
@@ -18529,9 +17619,9 @@
       <w:spacing w:after="0" w:line="240" w:lineRule="auto"/>
     </w:pPr>
   </w:style>
-  <w:style w:type="paragraph" w:styleId="a5">
+  <w:style w:type="paragraph" w:styleId="BalloonText">
     <w:name w:val="Balloon Text"/>
-    <w:basedOn w:val="a"/>
+    <w:basedOn w:val="Normal"/>
     <w:qFormat/>
     <w:pPr>
       <w:spacing w:after="0" w:line="240" w:lineRule="auto"/>
@@ -18542,9 +17632,9 @@
       <w:szCs w:val="16"/>
     </w:rPr>
   </w:style>
-  <w:style w:type="paragraph" w:styleId="a6">
+  <w:style w:type="paragraph" w:styleId="NormalWeb">
     <w:name w:val="Normal (Web)"/>
-    <w:basedOn w:val="a"/>
+    <w:basedOn w:val="Normal"/>
     <w:qFormat/>
     <w:pPr>
       <w:spacing w:before="100" w:beforeAutospacing="1" w:after="100" w:afterAutospacing="1" w:line="240" w:lineRule="auto"/>
@@ -18555,9 +17645,9 @@
       <w:szCs w:val="24"/>
     </w:rPr>
   </w:style>
-  <w:style w:type="paragraph" w:styleId="a7">
+  <w:style w:type="paragraph" w:styleId="ListParagraph">
     <w:name w:val="List Paragraph"/>
-    <w:basedOn w:val="a"/>
+    <w:basedOn w:val="Normal"/>
     <w:qFormat/>
     <w:pPr>
       <w:ind w:left="720"/>
@@ -18566,7 +17656,7 @@
   </w:style>
   <w:style w:type="paragraph" w:customStyle="1" w:styleId="Code">
     <w:name w:val="Code"/>
-    <w:basedOn w:val="a"/>
+    <w:basedOn w:val="Normal"/>
     <w:qFormat/>
     <w:rPr>
       <w:rFonts w:ascii="Consolas" w:hAnsi="Consolas"/>
@@ -18575,7 +17665,7 @@
   </w:style>
   <w:style w:type="paragraph" w:customStyle="1" w:styleId="Index">
     <w:name w:val="Index"/>
-    <w:basedOn w:val="a"/>
+    <w:basedOn w:val="Normal"/>
     <w:qFormat/>
     <w:pPr>
       <w:suppressLineNumbers/>
@@ -18585,9 +17675,9 @@
       <w:rFonts w:cs="FreeSans"/>
     </w:rPr>
   </w:style>
-  <w:style w:type="paragraph" w:styleId="HTML">
+  <w:style w:type="paragraph" w:styleId="HTMLPreformatted">
     <w:name w:val="HTML Preformatted"/>
-    <w:basedOn w:val="a"/>
+    <w:basedOn w:val="Normal"/>
     <w:uiPriority w:val="99"/>
     <w:qFormat/>
     <w:pPr>
@@ -18620,24 +17710,24 @@
   </w:style>
   <w:style w:type="character" w:customStyle="1" w:styleId="HeaderChar">
     <w:name w:val="Header Char"/>
-    <w:basedOn w:val="a0"/>
+    <w:basedOn w:val="DefaultParagraphFont"/>
   </w:style>
   <w:style w:type="character" w:customStyle="1" w:styleId="FooterChar">
     <w:name w:val="Footer Char"/>
-    <w:basedOn w:val="a0"/>
+    <w:basedOn w:val="DefaultParagraphFont"/>
   </w:style>
   <w:style w:type="character" w:customStyle="1" w:styleId="BalloonTextChar">
     <w:name w:val="Balloon Text Char"/>
-    <w:basedOn w:val="a0"/>
+    <w:basedOn w:val="DefaultParagraphFont"/>
     <w:rPr>
       <w:rFonts w:ascii="Tahoma" w:hAnsi="Tahoma" w:cs="Tahoma"/>
       <w:sz w:val="16"/>
       <w:szCs w:val="16"/>
     </w:rPr>
   </w:style>
-  <w:style w:type="character" w:styleId="a8">
+  <w:style w:type="character" w:styleId="Hyperlink">
     <w:name w:val="Hyperlink"/>
-    <w:basedOn w:val="a0"/>
+    <w:basedOn w:val="DefaultParagraphFont"/>
     <w:rPr>
       <w:color w:val="0000FF"/>
       <w:u w:val="single"/>
@@ -18645,7 +17735,7 @@
   </w:style>
   <w:style w:type="character" w:customStyle="1" w:styleId="Heading1Char">
     <w:name w:val="Heading 1 Char"/>
-    <w:basedOn w:val="a0"/>
+    <w:basedOn w:val="DefaultParagraphFont"/>
     <w:rPr>
       <w:rFonts w:eastAsia="Cambria"/>
       <w:b/>
@@ -18656,7 +17746,7 @@
   </w:style>
   <w:style w:type="character" w:customStyle="1" w:styleId="Heading2Char">
     <w:name w:val="Heading 2 Char"/>
-    <w:basedOn w:val="a0"/>
+    <w:basedOn w:val="DefaultParagraphFont"/>
     <w:rPr>
       <w:rFonts w:eastAsia="Cambria"/>
       <w:b/>
@@ -18666,9 +17756,9 @@
       <w:szCs w:val="36"/>
     </w:rPr>
   </w:style>
-  <w:style w:type="character" w:styleId="a9">
+  <w:style w:type="character" w:styleId="Strong">
     <w:name w:val="Strong"/>
-    <w:basedOn w:val="a0"/>
+    <w:basedOn w:val="DefaultParagraphFont"/>
     <w:rPr>
       <w:b/>
       <w:bCs/>
@@ -18676,7 +17766,7 @@
   </w:style>
   <w:style w:type="character" w:customStyle="1" w:styleId="Heading3Char">
     <w:name w:val="Heading 3 Char"/>
-    <w:basedOn w:val="a0"/>
+    <w:basedOn w:val="DefaultParagraphFont"/>
     <w:rPr>
       <w:rFonts w:eastAsia="Cambria"/>
       <w:b/>
@@ -18687,7 +17777,7 @@
   </w:style>
   <w:style w:type="character" w:customStyle="1" w:styleId="Heading4Char">
     <w:name w:val="Heading 4 Char"/>
-    <w:basedOn w:val="a0"/>
+    <w:basedOn w:val="DefaultParagraphFont"/>
     <w:rPr>
       <w:rFonts w:eastAsia="Cambria"/>
       <w:b/>
@@ -18696,9 +17786,9 @@
       <w:sz w:val="28"/>
     </w:rPr>
   </w:style>
-  <w:style w:type="character" w:styleId="aa">
+  <w:style w:type="character" w:styleId="FollowedHyperlink">
     <w:name w:val="FollowedHyperlink"/>
-    <w:basedOn w:val="a0"/>
+    <w:basedOn w:val="DefaultParagraphFont"/>
     <w:rPr>
       <w:color w:val="800080"/>
       <w:u w:val="single"/>
@@ -18706,7 +17796,7 @@
   </w:style>
   <w:style w:type="character" w:customStyle="1" w:styleId="Heading5Char">
     <w:name w:val="Heading 5 Char"/>
-    <w:basedOn w:val="a0"/>
+    <w:basedOn w:val="DefaultParagraphFont"/>
     <w:rPr>
       <w:rFonts w:eastAsia="Cambria"/>
       <w:b/>
@@ -18715,7 +17805,7 @@
   </w:style>
   <w:style w:type="character" w:customStyle="1" w:styleId="CodeChar">
     <w:name w:val="Code Char"/>
-    <w:basedOn w:val="a0"/>
+    <w:basedOn w:val="DefaultParagraphFont"/>
     <w:rPr>
       <w:rFonts w:ascii="Consolas" w:hAnsi="Consolas"/>
       <w:b/>
@@ -18724,15 +17814,15 @@
   </w:style>
   <w:style w:type="character" w:customStyle="1" w:styleId="tgc">
     <w:name w:val="_tgc"/>
-    <w:basedOn w:val="a0"/>
+    <w:basedOn w:val="DefaultParagraphFont"/>
   </w:style>
   <w:style w:type="character" w:customStyle="1" w:styleId="ListParagraphChar">
     <w:name w:val="List Paragraph Char"/>
-    <w:basedOn w:val="a0"/>
+    <w:basedOn w:val="DefaultParagraphFont"/>
   </w:style>
   <w:style w:type="character" w:customStyle="1" w:styleId="InternetLink">
     <w:name w:val="Internet Link"/>
-    <w:basedOn w:val="a0"/>
+    <w:basedOn w:val="DefaultParagraphFont"/>
     <w:rPr>
       <w:color w:val="0000FF"/>
       <w:u w:val="single"/>
@@ -18740,7 +17830,7 @@
   </w:style>
   <w:style w:type="character" w:customStyle="1" w:styleId="UnresolvedMention1">
     <w:name w:val="Unresolved Mention1"/>
-    <w:basedOn w:val="a0"/>
+    <w:basedOn w:val="DefaultParagraphFont"/>
     <w:rPr>
       <w:color w:val="605E5C"/>
       <w:shd w:val="clear" w:color="auto" w:fill="E1DFDD"/>
@@ -18748,7 +17838,7 @@
   </w:style>
   <w:style w:type="character" w:customStyle="1" w:styleId="HTMLPreformattedChar">
     <w:name w:val="HTML Preformatted Char"/>
-    <w:basedOn w:val="a0"/>
+    <w:basedOn w:val="DefaultParagraphFont"/>
     <w:uiPriority w:val="99"/>
     <w:rPr>
       <w:rFonts w:ascii="Courier New" w:eastAsia="Times New Roman" w:hAnsi="Courier New" w:cs="Courier New"/>
@@ -18757,9 +17847,9 @@
       <w:lang w:val="bg-BG" w:eastAsia="zh-CN"/>
     </w:rPr>
   </w:style>
-  <w:style w:type="table" w:styleId="ab">
+  <w:style w:type="table" w:styleId="TableGrid">
     <w:name w:val="Table Grid"/>
-    <w:basedOn w:val="a1"/>
+    <w:basedOn w:val="TableNormal"/>
     <w:uiPriority w:val="59"/>
     <w:pPr>
       <w:spacing w:after="0" w:line="240" w:lineRule="auto"/>

</xml_diff>